<commit_message>
Atualização da documentação (Readme)
</commit_message>
<xml_diff>
--- a/Readme.docx
+++ b/Readme.docx
@@ -9,6 +9,75 @@
           <w:b/>
         </w:rPr>
       </w:pPr>
+      <w:r>
+        <w:rPr>
+          <w:rFonts w:ascii="Helvetica" w:hAnsi="Helvetica" w:cs="Helvetica"/>
+          <w:noProof/>
+          <w:lang w:eastAsia="pt-BR"/>
+        </w:rPr>
+        <w:drawing>
+          <wp:anchor distT="0" distB="0" distL="114300" distR="114300" simplePos="0" relativeHeight="251670528" behindDoc="0" locked="0" layoutInCell="1" allowOverlap="1" wp14:anchorId="0C02905D" wp14:editId="7504C4EE">
+            <wp:simplePos x="0" y="0"/>
+            <wp:positionH relativeFrom="column">
+              <wp:posOffset>-688340</wp:posOffset>
+            </wp:positionH>
+            <wp:positionV relativeFrom="paragraph">
+              <wp:posOffset>19050</wp:posOffset>
+            </wp:positionV>
+            <wp:extent cx="6706870" cy="545465"/>
+            <wp:effectExtent l="0" t="0" r="0" b="0"/>
+            <wp:wrapSquare wrapText="bothSides"/>
+            <wp:docPr id="14" name="Imagem 14"/>
+            <wp:cNvGraphicFramePr>
+              <a:graphicFrameLocks xmlns:a="http://schemas.openxmlformats.org/drawingml/2006/main" noChangeAspect="1"/>
+            </wp:cNvGraphicFramePr>
+            <a:graphic xmlns:a="http://schemas.openxmlformats.org/drawingml/2006/main">
+              <a:graphicData uri="http://schemas.openxmlformats.org/drawingml/2006/picture">
+                <pic:pic xmlns:pic="http://schemas.openxmlformats.org/drawingml/2006/picture">
+                  <pic:nvPicPr>
+                    <pic:cNvPr id="0" name="Picture 5"/>
+                    <pic:cNvPicPr>
+                      <a:picLocks noChangeAspect="1" noChangeArrowheads="1"/>
+                    </pic:cNvPicPr>
+                  </pic:nvPicPr>
+                  <pic:blipFill>
+                    <a:blip r:embed="rId5">
+                      <a:extLst>
+                        <a:ext uri="{28A0092B-C50C-407E-A947-70E740481C1C}">
+                          <a14:useLocalDpi xmlns:a14="http://schemas.microsoft.com/office/drawing/2010/main" val="0"/>
+                        </a:ext>
+                      </a:extLst>
+                    </a:blip>
+                    <a:srcRect/>
+                    <a:stretch>
+                      <a:fillRect/>
+                    </a:stretch>
+                  </pic:blipFill>
+                  <pic:spPr bwMode="auto">
+                    <a:xfrm>
+                      <a:off x="0" y="0"/>
+                      <a:ext cx="6706870" cy="545465"/>
+                    </a:xfrm>
+                    <a:prstGeom prst="rect">
+                      <a:avLst/>
+                    </a:prstGeom>
+                    <a:noFill/>
+                    <a:ln>
+                      <a:noFill/>
+                    </a:ln>
+                  </pic:spPr>
+                </pic:pic>
+              </a:graphicData>
+            </a:graphic>
+            <wp14:sizeRelH relativeFrom="page">
+              <wp14:pctWidth>0</wp14:pctWidth>
+            </wp14:sizeRelH>
+            <wp14:sizeRelV relativeFrom="page">
+              <wp14:pctHeight>0</wp14:pctHeight>
+            </wp14:sizeRelV>
+          </wp:anchor>
+        </w:drawing>
+      </w:r>
     </w:p>
     <w:p>
       <w:pPr>
@@ -47,28 +116,8 @@
           <w:sz w:val="96"/>
           <w:szCs w:val="96"/>
         </w:rPr>
-        <w:t xml:space="preserve">    </w:t>
-      </w:r>
-      <w:proofErr w:type="spellStart"/>
-      <w:proofErr w:type="gramStart"/>
-      <w:r>
-        <w:rPr>
-          <w:b/>
-          <w:sz w:val="96"/>
-          <w:szCs w:val="96"/>
-        </w:rPr>
-        <w:t>Spaceship</w:t>
-      </w:r>
-      <w:proofErr w:type="spellEnd"/>
-      <w:r>
-        <w:rPr>
-          <w:b/>
-          <w:sz w:val="96"/>
-          <w:szCs w:val="96"/>
-        </w:rPr>
-        <w:t xml:space="preserve"> Game</w:t>
-      </w:r>
-      <w:proofErr w:type="gramEnd"/>
+        <w:t xml:space="preserve">    Spaceship Game</w:t>
+      </w:r>
     </w:p>
     <w:p>
       <w:pPr>
@@ -293,6 +342,8 @@
           <w:szCs w:val="28"/>
         </w:rPr>
       </w:pPr>
+      <w:bookmarkStart w:id="0" w:name="_GoBack"/>
+      <w:bookmarkEnd w:id="0"/>
     </w:p>
     <w:p>
       <w:pPr>
@@ -313,51 +364,13 @@
           <w:szCs w:val="28"/>
         </w:rPr>
       </w:pPr>
-    </w:p>
-    <w:p>
-      <w:pPr>
-        <w:jc w:val="both"/>
+      <w:r>
         <w:rPr>
           <w:b/>
           <w:sz w:val="28"/>
           <w:szCs w:val="28"/>
         </w:rPr>
-      </w:pPr>
-    </w:p>
-    <w:p>
-      <w:pPr>
-        <w:jc w:val="both"/>
-        <w:rPr>
-          <w:b/>
-          <w:sz w:val="28"/>
-          <w:szCs w:val="28"/>
-        </w:rPr>
-      </w:pPr>
-      <w:r>
-        <w:rPr>
-          <w:b/>
-          <w:sz w:val="28"/>
-          <w:szCs w:val="28"/>
-        </w:rPr>
-        <w:t xml:space="preserve">Nome: Eduardo </w:t>
-      </w:r>
-      <w:proofErr w:type="spellStart"/>
-      <w:r>
-        <w:rPr>
-          <w:b/>
-          <w:sz w:val="28"/>
-          <w:szCs w:val="28"/>
-        </w:rPr>
-        <w:t>Júnio</w:t>
-      </w:r>
-      <w:proofErr w:type="spellEnd"/>
-      <w:r>
-        <w:rPr>
-          <w:b/>
-          <w:sz w:val="28"/>
-          <w:szCs w:val="28"/>
-        </w:rPr>
-        <w:t xml:space="preserve"> Veloso Rodrigues</w:t>
+        <w:t>Nome: Eduardo Júnio Veloso Rodrigues</w:t>
       </w:r>
     </w:p>
     <w:p>
@@ -431,24 +444,11 @@
           <w:numId w:val="1"/>
         </w:numPr>
       </w:pPr>
-      <w:proofErr w:type="gramStart"/>
       <w:r>
         <w:t>Jogar</w:t>
       </w:r>
       <w:r>
-        <w:t xml:space="preserve"> :</w:t>
-      </w:r>
-      <w:proofErr w:type="gramEnd"/>
-      <w:r>
-        <w:t xml:space="preserve"> Clicando nessa opção, uma tela será aberta solicitando algumas informações do jogador , é obrigatório preencher todos os campos , o preenchimento incorreto ou não preenchimento gera uma mensagem alertando a obrigatoriedade da ação. Há duas </w:t>
-      </w:r>
-      <w:proofErr w:type="gramStart"/>
-      <w:r>
-        <w:t>opções  nessa</w:t>
-      </w:r>
-      <w:proofErr w:type="gramEnd"/>
-      <w:r>
-        <w:t xml:space="preserve"> tela , uma referente ao salvamento do dados e outra opção que dá início ao jogo, é importante ressaltar que o jogo só será iniciado após o preenchimento e salvamento correto das informações.</w:t>
+        <w:t xml:space="preserve"> : Clicando nessa opção, uma tela será aberta solicitando algumas informações do jogador , é obrigatório preencher todos os campos , o preenchimento incorreto ou não preenchimento gera uma mensagem alertando a obrigatoriedade da ação. Há duas opções  nessa tela , uma referente ao salvamento do dados e outra opção que dá início ao jogo, é importante ressaltar que o jogo só será iniciado após o preenchimento e salvamento correto das informações.</w:t>
       </w:r>
     </w:p>
     <w:p>
@@ -506,16 +506,11 @@
           <w:numId w:val="1"/>
         </w:numPr>
       </w:pPr>
-      <w:proofErr w:type="gramStart"/>
       <w:r>
         <w:t>Sair</w:t>
       </w:r>
       <w:r>
-        <w:t xml:space="preserve"> :</w:t>
-      </w:r>
-      <w:proofErr w:type="gramEnd"/>
-      <w:r>
-        <w:t xml:space="preserve"> Finaliza o jogo.</w:t>
+        <w:t xml:space="preserve"> : Finaliza o jogo.</w:t>
       </w:r>
     </w:p>
     <w:p/>
@@ -570,7 +565,7 @@
                     </pic:cNvPicPr>
                   </pic:nvPicPr>
                   <pic:blipFill>
-                    <a:blip r:embed="rId5">
+                    <a:blip r:embed="rId6">
                       <a:extLst>
                         <a:ext uri="{28A0092B-C50C-407E-A947-70E740481C1C}">
                           <a14:useLocalDpi xmlns:a14="http://schemas.microsoft.com/office/drawing/2010/main" val="0"/>
@@ -685,21 +680,7 @@
         <w:rPr>
           <w:b/>
         </w:rPr>
-        <w:t>3-</w:t>
-      </w:r>
-      <w:proofErr w:type="gramStart"/>
-      <w:r>
-        <w:rPr>
-          <w:b/>
-        </w:rPr>
-        <w:t>Pontuação ,</w:t>
-      </w:r>
-      <w:proofErr w:type="gramEnd"/>
-      <w:r>
-        <w:rPr>
-          <w:b/>
-        </w:rPr>
-        <w:t xml:space="preserve"> vitória e derrota</w:t>
+        <w:t>3-Pontuação , vitória e derrota</w:t>
       </w:r>
     </w:p>
     <w:p>
@@ -716,29 +697,13 @@
         </w:tabs>
       </w:pPr>
       <w:r>
-        <w:t xml:space="preserve">A pontuação do jogo bem como a quantidade de vidas disponíveis são mostradas na parte superior da tela do </w:t>
-      </w:r>
-      <w:proofErr w:type="gramStart"/>
-      <w:r>
-        <w:t>game ,</w:t>
-      </w:r>
-      <w:proofErr w:type="gramEnd"/>
-      <w:r>
-        <w:t xml:space="preserve"> a vida é decrementada em uma unidade à medida que as naves alienígenas não destruídas cruzam a tela</w:t>
+        <w:t>A pontuação do jogo bem como a quantidade de vidas disponíveis são mostradas na parte superior da tela do game , a vida é decrementada em uma unidade à medida que as naves alienígenas não destruídas cruzam a tela</w:t>
       </w:r>
       <w:r>
         <w:tab/>
       </w:r>
       <w:r>
-        <w:t xml:space="preserve">, ou seja , cada nave que não é destruída decrementa uma unidade da vida total disponível. Chegando à </w:t>
-      </w:r>
-      <w:proofErr w:type="gramStart"/>
-      <w:r>
-        <w:t>zero ,</w:t>
-      </w:r>
-      <w:proofErr w:type="gramEnd"/>
-      <w:r>
-        <w:t xml:space="preserve"> uma mensagem “Game Over” é apresentada na tela.</w:t>
+        <w:t>, ou seja , cada nave que não é destruída decrementa uma unidade da vida total disponível. Chegando à zero , uma mensagem “Game Over” é apresentada na tela.</w:t>
       </w:r>
     </w:p>
     <w:p>
@@ -748,23 +713,7 @@
         </w:tabs>
       </w:pPr>
       <w:r>
-        <w:t xml:space="preserve">Caso a nave colida com uma nave </w:t>
-      </w:r>
-      <w:proofErr w:type="gramStart"/>
-      <w:r>
-        <w:t>alienígena ,</w:t>
-      </w:r>
-      <w:proofErr w:type="gramEnd"/>
-      <w:r>
-        <w:t xml:space="preserve"> a nave combatente (</w:t>
-      </w:r>
-      <w:proofErr w:type="spellStart"/>
-      <w:r>
-        <w:t>spaceship</w:t>
-      </w:r>
-      <w:proofErr w:type="spellEnd"/>
-      <w:r>
-        <w:t>) é destruída , resultando na perda de todas as vidas até então disponíveis.</w:t>
+        <w:t>Caso a nave colida com uma nave alienígena , a nave combatente (spaceship) é destruída , resultando na perda de todas as vidas até então disponíveis.</w:t>
       </w:r>
     </w:p>
     <w:p>
@@ -797,15 +746,7 @@
         </w:tabs>
       </w:pPr>
       <w:r>
-        <w:t xml:space="preserve">Para cada acontecimento do </w:t>
-      </w:r>
-      <w:proofErr w:type="gramStart"/>
-      <w:r>
-        <w:t>jogo ,</w:t>
-      </w:r>
-      <w:proofErr w:type="gramEnd"/>
-      <w:r>
-        <w:t xml:space="preserve"> uma nova imagem e um efeito sonoro é iniciado ,  os detalhes de cada tela estão anexados ao fim deste documento.</w:t>
+        <w:t>Para cada acontecimento do jogo , uma nova imagem e um efeito sonoro é iniciado ,  os detalhes de cada tela estão anexados ao fim deste documento.</w:t>
       </w:r>
     </w:p>
     <w:p>
@@ -815,12 +756,13 @@
         </w:tabs>
       </w:pPr>
       <w:r>
-        <w:t>Os efeitos visuais e sonoros foram te</w:t>
-      </w:r>
-      <w:bookmarkStart w:id="0" w:name="_GoBack"/>
-      <w:bookmarkEnd w:id="0"/>
-      <w:r>
-        <w:t>stados com sucesso no sistema operacional Mac Os, sistemas como Linux e Windows podem apresentar erros.</w:t>
+        <w:t xml:space="preserve">Os efeitos visuais e sonoros foram testados com sucesso no sistema operacional Mac Os, sistemas como Linux </w:t>
+      </w:r>
+      <w:r>
+        <w:t>e Windows podem rodar o jogo sem efeitos sonoros</w:t>
+      </w:r>
+      <w:r>
+        <w:t>.</w:t>
       </w:r>
     </w:p>
     <w:p>
@@ -846,7 +788,195 @@
           <w:lang w:eastAsia="pt-BR"/>
         </w:rPr>
         <w:drawing>
-          <wp:anchor distT="0" distB="0" distL="114300" distR="114300" simplePos="0" relativeHeight="251661312" behindDoc="0" locked="0" layoutInCell="1" allowOverlap="1" wp14:anchorId="393E1AFF" wp14:editId="1E9E7165">
+          <wp:anchor distT="0" distB="0" distL="114300" distR="114300" simplePos="0" relativeHeight="251669504" behindDoc="0" locked="0" layoutInCell="1" allowOverlap="1" wp14:anchorId="3505D120" wp14:editId="71875481">
+            <wp:simplePos x="0" y="0"/>
+            <wp:positionH relativeFrom="column">
+              <wp:posOffset>-802640</wp:posOffset>
+            </wp:positionH>
+            <wp:positionV relativeFrom="paragraph">
+              <wp:posOffset>200025</wp:posOffset>
+            </wp:positionV>
+            <wp:extent cx="6975475" cy="4457700"/>
+            <wp:effectExtent l="0" t="0" r="9525" b="12700"/>
+            <wp:wrapSquare wrapText="bothSides"/>
+            <wp:docPr id="12" name="Imagem 12" descr="../diagclasse.jpeg"/>
+            <wp:cNvGraphicFramePr>
+              <a:graphicFrameLocks xmlns:a="http://schemas.openxmlformats.org/drawingml/2006/main" noChangeAspect="1"/>
+            </wp:cNvGraphicFramePr>
+            <a:graphic xmlns:a="http://schemas.openxmlformats.org/drawingml/2006/main">
+              <a:graphicData uri="http://schemas.openxmlformats.org/drawingml/2006/picture">
+                <pic:pic xmlns:pic="http://schemas.openxmlformats.org/drawingml/2006/picture">
+                  <pic:nvPicPr>
+                    <pic:cNvPr id="0" name="Picture 2" descr="../diagclasse.jpeg"/>
+                    <pic:cNvPicPr>
+                      <a:picLocks noChangeAspect="1" noChangeArrowheads="1"/>
+                    </pic:cNvPicPr>
+                  </pic:nvPicPr>
+                  <pic:blipFill>
+                    <a:blip r:embed="rId7">
+                      <a:extLst>
+                        <a:ext uri="{28A0092B-C50C-407E-A947-70E740481C1C}">
+                          <a14:useLocalDpi xmlns:a14="http://schemas.microsoft.com/office/drawing/2010/main" val="0"/>
+                        </a:ext>
+                      </a:extLst>
+                    </a:blip>
+                    <a:srcRect/>
+                    <a:stretch>
+                      <a:fillRect/>
+                    </a:stretch>
+                  </pic:blipFill>
+                  <pic:spPr bwMode="auto">
+                    <a:xfrm>
+                      <a:off x="0" y="0"/>
+                      <a:ext cx="6975475" cy="4457700"/>
+                    </a:xfrm>
+                    <a:prstGeom prst="rect">
+                      <a:avLst/>
+                    </a:prstGeom>
+                    <a:noFill/>
+                    <a:ln>
+                      <a:noFill/>
+                    </a:ln>
+                  </pic:spPr>
+                </pic:pic>
+              </a:graphicData>
+            </a:graphic>
+            <wp14:sizeRelH relativeFrom="page">
+              <wp14:pctWidth>0</wp14:pctWidth>
+            </wp14:sizeRelH>
+            <wp14:sizeRelV relativeFrom="page">
+              <wp14:pctHeight>0</wp14:pctHeight>
+            </wp14:sizeRelV>
+          </wp:anchor>
+        </w:drawing>
+      </w:r>
+      <w:r>
+        <w:rPr>
+          <w:b/>
+        </w:rPr>
+        <w:t>5-Diagrama de classes (UML)</w:t>
+      </w:r>
+    </w:p>
+    <w:p>
+      <w:pPr>
+        <w:tabs>
+          <w:tab w:val="left" w:pos="3148"/>
+        </w:tabs>
+        <w:rPr>
+          <w:sz w:val="20"/>
+          <w:szCs w:val="20"/>
+        </w:rPr>
+      </w:pPr>
+      <w:r>
+        <w:rPr>
+          <w:sz w:val="20"/>
+          <w:szCs w:val="20"/>
+        </w:rPr>
+        <w:t>Figura 2: Diagrama de classes</w:t>
+      </w:r>
+    </w:p>
+    <w:p>
+      <w:pPr>
+        <w:tabs>
+          <w:tab w:val="left" w:pos="3148"/>
+        </w:tabs>
+        <w:rPr>
+          <w:b/>
+        </w:rPr>
+      </w:pPr>
+    </w:p>
+    <w:p>
+      <w:pPr>
+        <w:tabs>
+          <w:tab w:val="left" w:pos="3148"/>
+        </w:tabs>
+      </w:pPr>
+    </w:p>
+    <w:p>
+      <w:pPr>
+        <w:tabs>
+          <w:tab w:val="left" w:pos="3148"/>
+        </w:tabs>
+        <w:rPr>
+          <w:b/>
+        </w:rPr>
+      </w:pPr>
+      <w:r>
+        <w:rPr>
+          <w:noProof/>
+          <w:lang w:eastAsia="pt-BR"/>
+        </w:rPr>
+        <w:drawing>
+          <wp:anchor distT="0" distB="0" distL="114300" distR="114300" simplePos="0" relativeHeight="251668480" behindDoc="0" locked="0" layoutInCell="1" allowOverlap="1" wp14:anchorId="4E13995F" wp14:editId="713A0C0C">
+            <wp:simplePos x="0" y="0"/>
+            <wp:positionH relativeFrom="column">
+              <wp:posOffset>2853690</wp:posOffset>
+            </wp:positionH>
+            <wp:positionV relativeFrom="paragraph">
+              <wp:posOffset>317500</wp:posOffset>
+            </wp:positionV>
+            <wp:extent cx="3317875" cy="3323590"/>
+            <wp:effectExtent l="0" t="0" r="9525" b="3810"/>
+            <wp:wrapSquare wrapText="bothSides"/>
+            <wp:docPr id="11" name="Imagem 11" descr="../tela.jpeg"/>
+            <wp:cNvGraphicFramePr>
+              <a:graphicFrameLocks xmlns:a="http://schemas.openxmlformats.org/drawingml/2006/main" noChangeAspect="1"/>
+            </wp:cNvGraphicFramePr>
+            <a:graphic xmlns:a="http://schemas.openxmlformats.org/drawingml/2006/main">
+              <a:graphicData uri="http://schemas.openxmlformats.org/drawingml/2006/picture">
+                <pic:pic xmlns:pic="http://schemas.openxmlformats.org/drawingml/2006/picture">
+                  <pic:nvPicPr>
+                    <pic:cNvPr id="0" name="Picture 1" descr="../tela.jpeg"/>
+                    <pic:cNvPicPr>
+                      <a:picLocks noChangeAspect="1" noChangeArrowheads="1"/>
+                    </pic:cNvPicPr>
+                  </pic:nvPicPr>
+                  <pic:blipFill>
+                    <a:blip r:embed="rId8">
+                      <a:extLst>
+                        <a:ext uri="{28A0092B-C50C-407E-A947-70E740481C1C}">
+                          <a14:useLocalDpi xmlns:a14="http://schemas.microsoft.com/office/drawing/2010/main" val="0"/>
+                        </a:ext>
+                      </a:extLst>
+                    </a:blip>
+                    <a:srcRect/>
+                    <a:stretch>
+                      <a:fillRect/>
+                    </a:stretch>
+                  </pic:blipFill>
+                  <pic:spPr bwMode="auto">
+                    <a:xfrm>
+                      <a:off x="0" y="0"/>
+                      <a:ext cx="3317875" cy="3323590"/>
+                    </a:xfrm>
+                    <a:prstGeom prst="rect">
+                      <a:avLst/>
+                    </a:prstGeom>
+                    <a:noFill/>
+                    <a:ln>
+                      <a:noFill/>
+                    </a:ln>
+                  </pic:spPr>
+                </pic:pic>
+              </a:graphicData>
+            </a:graphic>
+            <wp14:sizeRelH relativeFrom="page">
+              <wp14:pctWidth>0</wp14:pctWidth>
+            </wp14:sizeRelH>
+            <wp14:sizeRelV relativeFrom="page">
+              <wp14:pctHeight>0</wp14:pctHeight>
+            </wp14:sizeRelV>
+          </wp:anchor>
+        </w:drawing>
+      </w:r>
+      <w:r>
+        <w:rPr>
+          <w:b/>
+          <w:noProof/>
+          <w:lang w:eastAsia="pt-BR"/>
+        </w:rPr>
+        <w:drawing>
+          <wp:anchor distT="0" distB="0" distL="114300" distR="114300" simplePos="0" relativeHeight="251661312" behindDoc="0" locked="0" layoutInCell="1" allowOverlap="1" wp14:anchorId="393E1AFF" wp14:editId="577D5F1F">
             <wp:simplePos x="0" y="0"/>
             <wp:positionH relativeFrom="column">
               <wp:posOffset>-687070</wp:posOffset>
@@ -871,7 +1001,7 @@
                     </pic:cNvPicPr>
                   </pic:nvPicPr>
                   <pic:blipFill>
-                    <a:blip r:embed="rId6">
+                    <a:blip r:embed="rId9">
                       <a:extLst>
                         <a:ext uri="{28A0092B-C50C-407E-A947-70E740481C1C}">
                           <a14:useLocalDpi xmlns:a14="http://schemas.microsoft.com/office/drawing/2010/main" val="0"/>
@@ -940,7 +1070,7 @@
                     </pic:cNvPicPr>
                   </pic:nvPicPr>
                   <pic:blipFill>
-                    <a:blip r:embed="rId7">
+                    <a:blip r:embed="rId10">
                       <a:extLst>
                         <a:ext uri="{28A0092B-C50C-407E-A947-70E740481C1C}">
                           <a14:useLocalDpi xmlns:a14="http://schemas.microsoft.com/office/drawing/2010/main" val="0"/>
@@ -980,77 +1110,20 @@
       <w:r>
         <w:rPr>
           <w:b/>
-          <w:noProof/>
-          <w:lang w:eastAsia="pt-BR"/>
-        </w:rPr>
-        <w:drawing>
-          <wp:anchor distT="0" distB="0" distL="114300" distR="114300" simplePos="0" relativeHeight="251660288" behindDoc="0" locked="0" layoutInCell="1" allowOverlap="1" wp14:anchorId="17CBA9C1" wp14:editId="7B3C1A2A">
-            <wp:simplePos x="0" y="0"/>
-            <wp:positionH relativeFrom="column">
-              <wp:posOffset>2742565</wp:posOffset>
-            </wp:positionH>
-            <wp:positionV relativeFrom="paragraph">
-              <wp:posOffset>314325</wp:posOffset>
-            </wp:positionV>
-            <wp:extent cx="3322320" cy="3322320"/>
-            <wp:effectExtent l="0" t="0" r="5080" b="5080"/>
-            <wp:wrapSquare wrapText="bothSides"/>
-            <wp:docPr id="3" name="Imagem 3" descr="/Users/eduardojunio/Desktop/infor.jpeg"/>
-            <wp:cNvGraphicFramePr>
-              <a:graphicFrameLocks xmlns:a="http://schemas.openxmlformats.org/drawingml/2006/main" noChangeAspect="1"/>
-            </wp:cNvGraphicFramePr>
-            <a:graphic xmlns:a="http://schemas.openxmlformats.org/drawingml/2006/main">
-              <a:graphicData uri="http://schemas.openxmlformats.org/drawingml/2006/picture">
-                <pic:pic xmlns:pic="http://schemas.openxmlformats.org/drawingml/2006/picture">
-                  <pic:nvPicPr>
-                    <pic:cNvPr id="0" name="Picture 3" descr="/Users/eduardojunio/Desktop/infor.jpeg"/>
-                    <pic:cNvPicPr>
-                      <a:picLocks noChangeAspect="1" noChangeArrowheads="1"/>
-                    </pic:cNvPicPr>
-                  </pic:nvPicPr>
-                  <pic:blipFill>
-                    <a:blip r:embed="rId8">
-                      <a:extLst>
-                        <a:ext uri="{28A0092B-C50C-407E-A947-70E740481C1C}">
-                          <a14:useLocalDpi xmlns:a14="http://schemas.microsoft.com/office/drawing/2010/main" val="0"/>
-                        </a:ext>
-                      </a:extLst>
-                    </a:blip>
-                    <a:srcRect/>
-                    <a:stretch>
-                      <a:fillRect/>
-                    </a:stretch>
-                  </pic:blipFill>
-                  <pic:spPr bwMode="auto">
-                    <a:xfrm>
-                      <a:off x="0" y="0"/>
-                      <a:ext cx="3322320" cy="3322320"/>
-                    </a:xfrm>
-                    <a:prstGeom prst="rect">
-                      <a:avLst/>
-                    </a:prstGeom>
-                    <a:noFill/>
-                    <a:ln>
-                      <a:noFill/>
-                    </a:ln>
-                  </pic:spPr>
-                </pic:pic>
-              </a:graphicData>
-            </a:graphic>
-            <wp14:sizeRelH relativeFrom="page">
-              <wp14:pctWidth>0</wp14:pctWidth>
-            </wp14:sizeRelH>
-            <wp14:sizeRelV relativeFrom="page">
-              <wp14:pctHeight>0</wp14:pctHeight>
-            </wp14:sizeRelV>
-          </wp:anchor>
-        </w:drawing>
-      </w:r>
-      <w:r>
-        <w:rPr>
-          <w:b/>
-        </w:rPr>
-        <w:t>5-Anexos</w:t>
+        </w:rPr>
+        <w:t>6</w:t>
+      </w:r>
+      <w:r>
+        <w:rPr>
+          <w:b/>
+        </w:rPr>
+        <w:t>-Anexos</w:t>
+      </w:r>
+      <w:r>
+        <w:rPr>
+          <w:b/>
+        </w:rPr>
+        <w:t xml:space="preserve"> (telas do jogo)</w:t>
       </w:r>
     </w:p>
     <w:p>
@@ -1065,7 +1138,7 @@
           <w:lang w:eastAsia="pt-BR"/>
         </w:rPr>
         <w:drawing>
-          <wp:anchor distT="0" distB="0" distL="114300" distR="114300" simplePos="0" relativeHeight="251662336" behindDoc="0" locked="0" layoutInCell="1" allowOverlap="1" wp14:anchorId="746D0B7B" wp14:editId="165E6306">
+          <wp:anchor distT="0" distB="0" distL="114300" distR="114300" simplePos="0" relativeHeight="251662336" behindDoc="0" locked="0" layoutInCell="1" allowOverlap="1" wp14:anchorId="746D0B7B" wp14:editId="09AB65D4">
             <wp:simplePos x="0" y="0"/>
             <wp:positionH relativeFrom="column">
               <wp:posOffset>2854325</wp:posOffset>
@@ -1090,7 +1163,7 @@
                     </pic:cNvPicPr>
                   </pic:nvPicPr>
                   <pic:blipFill>
-                    <a:blip r:embed="rId9">
+                    <a:blip r:embed="rId11">
                       <a:extLst>
                         <a:ext uri="{28A0092B-C50C-407E-A947-70E740481C1C}">
                           <a14:useLocalDpi xmlns:a14="http://schemas.microsoft.com/office/drawing/2010/main" val="0"/>
@@ -1147,18 +1220,18 @@
           <w:lang w:eastAsia="pt-BR"/>
         </w:rPr>
         <w:drawing>
-          <wp:anchor distT="0" distB="0" distL="114300" distR="114300" simplePos="0" relativeHeight="251663360" behindDoc="0" locked="0" layoutInCell="1" allowOverlap="1" wp14:anchorId="3A30B917" wp14:editId="7A3983D0">
+          <wp:anchor distT="0" distB="0" distL="114300" distR="114300" simplePos="0" relativeHeight="251666432" behindDoc="0" locked="0" layoutInCell="1" allowOverlap="1" wp14:anchorId="684D804F" wp14:editId="12455522">
             <wp:simplePos x="0" y="0"/>
             <wp:positionH relativeFrom="column">
-              <wp:posOffset>-453390</wp:posOffset>
+              <wp:posOffset>2970530</wp:posOffset>
             </wp:positionH>
             <wp:positionV relativeFrom="paragraph">
-              <wp:posOffset>3810</wp:posOffset>
+              <wp:posOffset>3108325</wp:posOffset>
             </wp:positionV>
-            <wp:extent cx="2772410" cy="2870200"/>
+            <wp:extent cx="3201035" cy="2745740"/>
             <wp:effectExtent l="0" t="0" r="0" b="0"/>
             <wp:wrapSquare wrapText="bothSides"/>
-            <wp:docPr id="6" name="Imagem 6" descr="/Users/eduardojunio/Desktop/map1.jpeg"/>
+            <wp:docPr id="8" name="Imagem 8" descr="/Users/eduardojunio/Desktop/gameover.jpeg"/>
             <wp:cNvGraphicFramePr>
               <a:graphicFrameLocks xmlns:a="http://schemas.openxmlformats.org/drawingml/2006/main" noChangeAspect="1"/>
             </wp:cNvGraphicFramePr>
@@ -1166,13 +1239,13 @@
               <a:graphicData uri="http://schemas.openxmlformats.org/drawingml/2006/picture">
                 <pic:pic xmlns:pic="http://schemas.openxmlformats.org/drawingml/2006/picture">
                   <pic:nvPicPr>
-                    <pic:cNvPr id="0" name="Picture 6" descr="/Users/eduardojunio/Desktop/map1.jpeg"/>
+                    <pic:cNvPr id="0" name="Picture 8" descr="/Users/eduardojunio/Desktop/gameover.jpeg"/>
                     <pic:cNvPicPr>
                       <a:picLocks noChangeAspect="1" noChangeArrowheads="1"/>
                     </pic:cNvPicPr>
                   </pic:nvPicPr>
                   <pic:blipFill>
-                    <a:blip r:embed="rId10">
+                    <a:blip r:embed="rId12">
                       <a:extLst>
                         <a:ext uri="{28A0092B-C50C-407E-A947-70E740481C1C}">
                           <a14:useLocalDpi xmlns:a14="http://schemas.microsoft.com/office/drawing/2010/main" val="0"/>
@@ -1185,9 +1258,9 @@
                     </a:stretch>
                   </pic:blipFill>
                   <pic:spPr bwMode="auto">
-                    <a:xfrm rot="10800000" flipV="1">
+                    <a:xfrm>
                       <a:off x="0" y="0"/>
-                      <a:ext cx="2772410" cy="2870200"/>
+                      <a:ext cx="3201035" cy="2745740"/>
                     </a:xfrm>
                     <a:prstGeom prst="rect">
                       <a:avLst/>
@@ -1215,18 +1288,18 @@
           <w:lang w:eastAsia="pt-BR"/>
         </w:rPr>
         <w:drawing>
-          <wp:anchor distT="0" distB="0" distL="114300" distR="114300" simplePos="0" relativeHeight="251664384" behindDoc="0" locked="0" layoutInCell="1" allowOverlap="1" wp14:anchorId="7A78B5E1" wp14:editId="03E66EAE">
+          <wp:anchor distT="0" distB="0" distL="114300" distR="114300" simplePos="0" relativeHeight="251667456" behindDoc="0" locked="0" layoutInCell="1" allowOverlap="1" wp14:anchorId="3DDA1E88" wp14:editId="7261444E">
             <wp:simplePos x="0" y="0"/>
             <wp:positionH relativeFrom="column">
-              <wp:posOffset>3081020</wp:posOffset>
+              <wp:posOffset>-687070</wp:posOffset>
             </wp:positionH>
             <wp:positionV relativeFrom="paragraph">
-              <wp:posOffset>14605</wp:posOffset>
+              <wp:posOffset>3097530</wp:posOffset>
             </wp:positionV>
-            <wp:extent cx="2755900" cy="2860040"/>
-            <wp:effectExtent l="0" t="0" r="12700" b="10160"/>
+            <wp:extent cx="3315335" cy="2745740"/>
+            <wp:effectExtent l="0" t="0" r="12065" b="0"/>
             <wp:wrapSquare wrapText="bothSides"/>
-            <wp:docPr id="7" name="Imagem 7" descr="/Users/eduardojunio/Desktop/map2.jpeg"/>
+            <wp:docPr id="10" name="Imagem 10" descr="/Users/eduardojunio/Desktop/vit.jpeg"/>
             <wp:cNvGraphicFramePr>
               <a:graphicFrameLocks xmlns:a="http://schemas.openxmlformats.org/drawingml/2006/main" noChangeAspect="1"/>
             </wp:cNvGraphicFramePr>
@@ -1234,13 +1307,13 @@
               <a:graphicData uri="http://schemas.openxmlformats.org/drawingml/2006/picture">
                 <pic:pic xmlns:pic="http://schemas.openxmlformats.org/drawingml/2006/picture">
                   <pic:nvPicPr>
-                    <pic:cNvPr id="0" name="Picture 7" descr="/Users/eduardojunio/Desktop/map2.jpeg"/>
+                    <pic:cNvPr id="0" name="Picture 10" descr="/Users/eduardojunio/Desktop/vit.jpeg"/>
                     <pic:cNvPicPr>
                       <a:picLocks noChangeAspect="1" noChangeArrowheads="1"/>
                     </pic:cNvPicPr>
                   </pic:nvPicPr>
                   <pic:blipFill>
-                    <a:blip r:embed="rId11">
+                    <a:blip r:embed="rId13">
                       <a:extLst>
                         <a:ext uri="{28A0092B-C50C-407E-A947-70E740481C1C}">
                           <a14:useLocalDpi xmlns:a14="http://schemas.microsoft.com/office/drawing/2010/main" val="0"/>
@@ -1255,7 +1328,7 @@
                   <pic:spPr bwMode="auto">
                     <a:xfrm>
                       <a:off x="0" y="0"/>
-                      <a:ext cx="2755900" cy="2860040"/>
+                      <a:ext cx="3315335" cy="2745740"/>
                     </a:xfrm>
                     <a:prstGeom prst="rect">
                       <a:avLst/>
@@ -1277,45 +1350,24 @@
           </wp:anchor>
         </w:drawing>
       </w:r>
-    </w:p>
-    <w:p>
-      <w:pPr>
-        <w:tabs>
-          <w:tab w:val="left" w:pos="3148"/>
-        </w:tabs>
-      </w:pPr>
-    </w:p>
-    <w:p>
-      <w:pPr>
-        <w:tabs>
-          <w:tab w:val="left" w:pos="3148"/>
-        </w:tabs>
-      </w:pPr>
-    </w:p>
-    <w:p>
-      <w:pPr>
-        <w:tabs>
-          <w:tab w:val="left" w:pos="3148"/>
-        </w:tabs>
-      </w:pPr>
       <w:r>
         <w:rPr>
           <w:noProof/>
           <w:lang w:eastAsia="pt-BR"/>
         </w:rPr>
         <w:drawing>
-          <wp:anchor distT="0" distB="0" distL="114300" distR="114300" simplePos="0" relativeHeight="251665408" behindDoc="0" locked="0" layoutInCell="1" allowOverlap="1" wp14:anchorId="5FAB69EF" wp14:editId="4E0BE431">
+          <wp:anchor distT="0" distB="0" distL="114300" distR="114300" simplePos="0" relativeHeight="251664384" behindDoc="0" locked="0" layoutInCell="1" allowOverlap="1" wp14:anchorId="7A78B5E1" wp14:editId="2967BE78">
             <wp:simplePos x="0" y="0"/>
             <wp:positionH relativeFrom="column">
-              <wp:posOffset>-457141</wp:posOffset>
+              <wp:posOffset>2970530</wp:posOffset>
             </wp:positionH>
             <wp:positionV relativeFrom="paragraph">
-              <wp:posOffset>5510249</wp:posOffset>
+              <wp:posOffset>14605</wp:posOffset>
             </wp:positionV>
-            <wp:extent cx="2784461" cy="2822826"/>
-            <wp:effectExtent l="0" t="0" r="10160" b="0"/>
+            <wp:extent cx="3201035" cy="2860040"/>
+            <wp:effectExtent l="0" t="0" r="0" b="10160"/>
             <wp:wrapSquare wrapText="bothSides"/>
-            <wp:docPr id="9" name="Imagem 9" descr="/Users/eduardojunio/Desktop/map3.jpeg"/>
+            <wp:docPr id="7" name="Imagem 7" descr="/Users/eduardojunio/Desktop/map2.jpeg"/>
             <wp:cNvGraphicFramePr>
               <a:graphicFrameLocks xmlns:a="http://schemas.openxmlformats.org/drawingml/2006/main" noChangeAspect="1"/>
             </wp:cNvGraphicFramePr>
@@ -1323,13 +1375,13 @@
               <a:graphicData uri="http://schemas.openxmlformats.org/drawingml/2006/picture">
                 <pic:pic xmlns:pic="http://schemas.openxmlformats.org/drawingml/2006/picture">
                   <pic:nvPicPr>
-                    <pic:cNvPr id="0" name="Picture 9" descr="/Users/eduardojunio/Desktop/map3.jpeg"/>
+                    <pic:cNvPr id="0" name="Picture 7" descr="/Users/eduardojunio/Desktop/map2.jpeg"/>
                     <pic:cNvPicPr>
                       <a:picLocks noChangeAspect="1" noChangeArrowheads="1"/>
                     </pic:cNvPicPr>
                   </pic:nvPicPr>
                   <pic:blipFill>
-                    <a:blip r:embed="rId12">
+                    <a:blip r:embed="rId14">
                       <a:extLst>
                         <a:ext uri="{28A0092B-C50C-407E-A947-70E740481C1C}">
                           <a14:useLocalDpi xmlns:a14="http://schemas.microsoft.com/office/drawing/2010/main" val="0"/>
@@ -1344,7 +1396,7 @@
                   <pic:spPr bwMode="auto">
                     <a:xfrm>
                       <a:off x="0" y="0"/>
-                      <a:ext cx="2784461" cy="2822826"/>
+                      <a:ext cx="3201035" cy="2860040"/>
                     </a:xfrm>
                     <a:prstGeom prst="rect">
                       <a:avLst/>
@@ -1372,18 +1424,18 @@
           <w:lang w:eastAsia="pt-BR"/>
         </w:rPr>
         <w:drawing>
-          <wp:anchor distT="0" distB="0" distL="114300" distR="114300" simplePos="0" relativeHeight="251666432" behindDoc="0" locked="0" layoutInCell="1" allowOverlap="1" wp14:anchorId="684D804F" wp14:editId="00404D17">
+          <wp:anchor distT="0" distB="0" distL="114300" distR="114300" simplePos="0" relativeHeight="251663360" behindDoc="0" locked="0" layoutInCell="1" allowOverlap="1" wp14:anchorId="3A30B917" wp14:editId="044871F5">
             <wp:simplePos x="0" y="0"/>
             <wp:positionH relativeFrom="column">
-              <wp:posOffset>3084195</wp:posOffset>
+              <wp:posOffset>-687070</wp:posOffset>
             </wp:positionH>
             <wp:positionV relativeFrom="paragraph">
-              <wp:posOffset>2656840</wp:posOffset>
+              <wp:posOffset>14605</wp:posOffset>
             </wp:positionV>
-            <wp:extent cx="2734310" cy="2745740"/>
-            <wp:effectExtent l="0" t="0" r="8890" b="0"/>
+            <wp:extent cx="3315335" cy="2870200"/>
+            <wp:effectExtent l="0" t="0" r="12065" b="0"/>
             <wp:wrapSquare wrapText="bothSides"/>
-            <wp:docPr id="8" name="Imagem 8" descr="/Users/eduardojunio/Desktop/gameover.jpeg"/>
+            <wp:docPr id="6" name="Imagem 6" descr="/Users/eduardojunio/Desktop/map1.jpeg"/>
             <wp:cNvGraphicFramePr>
               <a:graphicFrameLocks xmlns:a="http://schemas.openxmlformats.org/drawingml/2006/main" noChangeAspect="1"/>
             </wp:cNvGraphicFramePr>
@@ -1391,13 +1443,13 @@
               <a:graphicData uri="http://schemas.openxmlformats.org/drawingml/2006/picture">
                 <pic:pic xmlns:pic="http://schemas.openxmlformats.org/drawingml/2006/picture">
                   <pic:nvPicPr>
-                    <pic:cNvPr id="0" name="Picture 8" descr="/Users/eduardojunio/Desktop/gameover.jpeg"/>
+                    <pic:cNvPr id="0" name="Picture 6" descr="/Users/eduardojunio/Desktop/map1.jpeg"/>
                     <pic:cNvPicPr>
                       <a:picLocks noChangeAspect="1" noChangeArrowheads="1"/>
                     </pic:cNvPicPr>
                   </pic:nvPicPr>
                   <pic:blipFill>
-                    <a:blip r:embed="rId13">
+                    <a:blip r:embed="rId15">
                       <a:extLst>
                         <a:ext uri="{28A0092B-C50C-407E-A947-70E740481C1C}">
                           <a14:useLocalDpi xmlns:a14="http://schemas.microsoft.com/office/drawing/2010/main" val="0"/>
@@ -1410,9 +1462,9 @@
                     </a:stretch>
                   </pic:blipFill>
                   <pic:spPr bwMode="auto">
-                    <a:xfrm>
+                    <a:xfrm rot="10800000" flipH="1" flipV="1">
                       <a:off x="0" y="0"/>
-                      <a:ext cx="2734310" cy="2745740"/>
+                      <a:ext cx="3315335" cy="2870200"/>
                     </a:xfrm>
                     <a:prstGeom prst="rect">
                       <a:avLst/>
@@ -1434,24 +1486,31 @@
           </wp:anchor>
         </w:drawing>
       </w:r>
+    </w:p>
+    <w:p>
+      <w:pPr>
+        <w:tabs>
+          <w:tab w:val="left" w:pos="3148"/>
+        </w:tabs>
+      </w:pPr>
       <w:r>
         <w:rPr>
           <w:noProof/>
           <w:lang w:eastAsia="pt-BR"/>
         </w:rPr>
         <w:drawing>
-          <wp:anchor distT="0" distB="0" distL="114300" distR="114300" simplePos="0" relativeHeight="251667456" behindDoc="0" locked="0" layoutInCell="1" allowOverlap="1" wp14:anchorId="3DDA1E88" wp14:editId="73D22391">
+          <wp:anchor distT="0" distB="0" distL="114300" distR="114300" simplePos="0" relativeHeight="251665408" behindDoc="0" locked="0" layoutInCell="1" allowOverlap="1" wp14:anchorId="5FAB69EF" wp14:editId="49C0A8CC">
             <wp:simplePos x="0" y="0"/>
             <wp:positionH relativeFrom="column">
-              <wp:posOffset>-453390</wp:posOffset>
+              <wp:posOffset>-676275</wp:posOffset>
             </wp:positionH>
             <wp:positionV relativeFrom="paragraph">
-              <wp:posOffset>2656840</wp:posOffset>
+              <wp:posOffset>2993390</wp:posOffset>
             </wp:positionV>
-            <wp:extent cx="2740025" cy="2745740"/>
-            <wp:effectExtent l="0" t="0" r="3175" b="0"/>
+            <wp:extent cx="3304540" cy="2822575"/>
+            <wp:effectExtent l="0" t="0" r="0" b="0"/>
             <wp:wrapSquare wrapText="bothSides"/>
-            <wp:docPr id="10" name="Imagem 10" descr="/Users/eduardojunio/Desktop/vit.jpeg"/>
+            <wp:docPr id="9" name="Imagem 9" descr="/Users/eduardojunio/Desktop/map3.jpeg"/>
             <wp:cNvGraphicFramePr>
               <a:graphicFrameLocks xmlns:a="http://schemas.openxmlformats.org/drawingml/2006/main" noChangeAspect="1"/>
             </wp:cNvGraphicFramePr>
@@ -1459,13 +1518,13 @@
               <a:graphicData uri="http://schemas.openxmlformats.org/drawingml/2006/picture">
                 <pic:pic xmlns:pic="http://schemas.openxmlformats.org/drawingml/2006/picture">
                   <pic:nvPicPr>
-                    <pic:cNvPr id="0" name="Picture 10" descr="/Users/eduardojunio/Desktop/vit.jpeg"/>
+                    <pic:cNvPr id="0" name="Picture 9" descr="/Users/eduardojunio/Desktop/map3.jpeg"/>
                     <pic:cNvPicPr>
                       <a:picLocks noChangeAspect="1" noChangeArrowheads="1"/>
                     </pic:cNvPicPr>
                   </pic:nvPicPr>
                   <pic:blipFill>
-                    <a:blip r:embed="rId14">
+                    <a:blip r:embed="rId16">
                       <a:extLst>
                         <a:ext uri="{28A0092B-C50C-407E-A947-70E740481C1C}">
                           <a14:useLocalDpi xmlns:a14="http://schemas.microsoft.com/office/drawing/2010/main" val="0"/>
@@ -1480,7 +1539,7 @@
                   <pic:spPr bwMode="auto">
                     <a:xfrm>
                       <a:off x="0" y="0"/>
-                      <a:ext cx="2740025" cy="2745740"/>
+                      <a:ext cx="3304540" cy="2822575"/>
                     </a:xfrm>
                     <a:prstGeom prst="rect">
                       <a:avLst/>
@@ -1502,6 +1561,20 @@
           </wp:anchor>
         </w:drawing>
       </w:r>
+    </w:p>
+    <w:p>
+      <w:pPr>
+        <w:tabs>
+          <w:tab w:val="left" w:pos="3148"/>
+        </w:tabs>
+      </w:pPr>
+    </w:p>
+    <w:p>
+      <w:pPr>
+        <w:tabs>
+          <w:tab w:val="left" w:pos="3148"/>
+        </w:tabs>
+      </w:pPr>
     </w:p>
     <w:sectPr>
       <w:pgSz w:w="11900" w:h="16840"/>

</xml_diff>

<commit_message>
Implementação de opções de escolha da nave (spaceship) e atualização do Readme
</commit_message>
<xml_diff>
--- a/Readme.docx
+++ b/Readme.docx
@@ -116,8 +116,28 @@
           <w:sz w:val="96"/>
           <w:szCs w:val="96"/>
         </w:rPr>
-        <w:t xml:space="preserve">    Spaceship Game</w:t>
-      </w:r>
+        <w:t xml:space="preserve">    </w:t>
+      </w:r>
+      <w:proofErr w:type="spellStart"/>
+      <w:proofErr w:type="gramStart"/>
+      <w:r>
+        <w:rPr>
+          <w:b/>
+          <w:sz w:val="96"/>
+          <w:szCs w:val="96"/>
+        </w:rPr>
+        <w:t>Spaceship</w:t>
+      </w:r>
+      <w:proofErr w:type="spellEnd"/>
+      <w:r>
+        <w:rPr>
+          <w:b/>
+          <w:sz w:val="96"/>
+          <w:szCs w:val="96"/>
+        </w:rPr>
+        <w:t xml:space="preserve"> Game</w:t>
+      </w:r>
+      <w:proofErr w:type="gramEnd"/>
     </w:p>
     <w:p>
       <w:pPr>
@@ -342,100 +362,130 @@
           <w:szCs w:val="28"/>
         </w:rPr>
       </w:pPr>
+    </w:p>
+    <w:p>
+      <w:pPr>
+        <w:jc w:val="both"/>
+        <w:rPr>
+          <w:b/>
+          <w:sz w:val="28"/>
+          <w:szCs w:val="28"/>
+        </w:rPr>
+      </w:pPr>
+    </w:p>
+    <w:p>
+      <w:pPr>
+        <w:jc w:val="both"/>
+        <w:rPr>
+          <w:b/>
+          <w:sz w:val="28"/>
+          <w:szCs w:val="28"/>
+        </w:rPr>
+      </w:pPr>
+      <w:r>
+        <w:rPr>
+          <w:b/>
+          <w:sz w:val="28"/>
+          <w:szCs w:val="28"/>
+        </w:rPr>
+        <w:t xml:space="preserve">Nome: Eduardo </w:t>
+      </w:r>
+      <w:proofErr w:type="spellStart"/>
+      <w:r>
+        <w:rPr>
+          <w:b/>
+          <w:sz w:val="28"/>
+          <w:szCs w:val="28"/>
+        </w:rPr>
+        <w:t>Júnio</w:t>
+      </w:r>
+      <w:proofErr w:type="spellEnd"/>
+      <w:r>
+        <w:rPr>
+          <w:b/>
+          <w:sz w:val="28"/>
+          <w:szCs w:val="28"/>
+        </w:rPr>
+        <w:t xml:space="preserve"> Veloso Rodrigues</w:t>
+      </w:r>
+    </w:p>
+    <w:p>
+      <w:pPr>
+        <w:jc w:val="both"/>
+        <w:rPr>
+          <w:b/>
+          <w:sz w:val="28"/>
+          <w:szCs w:val="28"/>
+        </w:rPr>
+      </w:pPr>
+      <w:r>
+        <w:rPr>
+          <w:b/>
+          <w:sz w:val="28"/>
+          <w:szCs w:val="28"/>
+        </w:rPr>
+        <w:t>Matrícula: 14/0168192</w:t>
+      </w:r>
+    </w:p>
+    <w:p>
+      <w:pPr>
+        <w:jc w:val="both"/>
+        <w:rPr>
+          <w:b/>
+          <w:sz w:val="28"/>
+          <w:szCs w:val="28"/>
+        </w:rPr>
+      </w:pPr>
+      <w:r>
+        <w:rPr>
+          <w:b/>
+          <w:sz w:val="28"/>
+          <w:szCs w:val="28"/>
+        </w:rPr>
+        <w:t>Disciplina: Orientação `a Objetos</w:t>
+      </w:r>
+    </w:p>
+    <w:p>
+      <w:pPr>
+        <w:jc w:val="both"/>
+        <w:rPr>
+          <w:b/>
+        </w:rPr>
+      </w:pPr>
+      <w:r>
+        <w:rPr>
+          <w:b/>
+        </w:rPr>
+        <w:lastRenderedPageBreak/>
+        <w:t>1-I</w:t>
+      </w:r>
+      <w:r>
+        <w:rPr>
+          <w:b/>
+        </w:rPr>
+        <w:t>nformações</w:t>
+      </w:r>
+    </w:p>
+    <w:p>
+      <w:pPr>
+        <w:jc w:val="both"/>
+      </w:pPr>
       <w:bookmarkStart w:id="0" w:name="_GoBack"/>
       <w:bookmarkEnd w:id="0"/>
     </w:p>
     <w:p>
       <w:pPr>
         <w:jc w:val="both"/>
-        <w:rPr>
-          <w:b/>
-          <w:sz w:val="28"/>
-          <w:szCs w:val="28"/>
-        </w:rPr>
-      </w:pPr>
-    </w:p>
-    <w:p>
-      <w:pPr>
-        <w:jc w:val="both"/>
-        <w:rPr>
-          <w:b/>
-          <w:sz w:val="28"/>
-          <w:szCs w:val="28"/>
-        </w:rPr>
-      </w:pPr>
-      <w:r>
-        <w:rPr>
-          <w:b/>
-          <w:sz w:val="28"/>
-          <w:szCs w:val="28"/>
-        </w:rPr>
-        <w:t>Nome: Eduardo Júnio Veloso Rodrigues</w:t>
-      </w:r>
-    </w:p>
-    <w:p>
-      <w:pPr>
-        <w:jc w:val="both"/>
-        <w:rPr>
-          <w:b/>
-          <w:sz w:val="28"/>
-          <w:szCs w:val="28"/>
-        </w:rPr>
-      </w:pPr>
-      <w:r>
-        <w:rPr>
-          <w:b/>
-          <w:sz w:val="28"/>
-          <w:szCs w:val="28"/>
-        </w:rPr>
-        <w:t>Matrícula: 14/0168192</w:t>
-      </w:r>
-    </w:p>
-    <w:p>
-      <w:pPr>
-        <w:jc w:val="both"/>
-        <w:rPr>
-          <w:b/>
-          <w:sz w:val="28"/>
-          <w:szCs w:val="28"/>
-        </w:rPr>
-      </w:pPr>
-      <w:r>
-        <w:rPr>
-          <w:b/>
-          <w:sz w:val="28"/>
-          <w:szCs w:val="28"/>
-        </w:rPr>
-        <w:t>Disciplina: Orientação `a Objetos</w:t>
-      </w:r>
-    </w:p>
-    <w:p>
-      <w:pPr>
-        <w:rPr>
-          <w:b/>
-        </w:rPr>
-      </w:pPr>
-      <w:r>
-        <w:rPr>
-          <w:b/>
-        </w:rPr>
-        <w:lastRenderedPageBreak/>
-        <w:t>1-I</w:t>
-      </w:r>
-      <w:r>
-        <w:rPr>
-          <w:b/>
-        </w:rPr>
-        <w:t>nformações</w:t>
-      </w:r>
-    </w:p>
-    <w:p/>
-    <w:p>
+      </w:pPr>
       <w:r>
         <w:t>O jogo apresenta um menu com as opções listadas abaixo:</w:t>
       </w:r>
     </w:p>
-    <w:p/>
+    <w:p>
+      <w:pPr>
+        <w:jc w:val="both"/>
+      </w:pPr>
+    </w:p>
     <w:p>
       <w:pPr>
         <w:pStyle w:val="PargrafodaLista"/>
@@ -443,18 +493,57 @@
           <w:ilvl w:val="0"/>
           <w:numId w:val="1"/>
         </w:numPr>
-      </w:pPr>
+        <w:jc w:val="both"/>
+      </w:pPr>
+      <w:proofErr w:type="gramStart"/>
       <w:r>
         <w:t>Jogar</w:t>
       </w:r>
       <w:r>
-        <w:t xml:space="preserve"> : Clicando nessa opção, uma tela será aberta solicitando algumas informações do jogador , é obrigatório preencher todos os campos , o preenchimento incorreto ou não preenchimento gera uma mensagem alertando a obrigatoriedade da ação. Há duas opções  nessa tela , uma referente ao salvamento do dados e outra opção que dá início ao jogo, é importante ressaltar que o jogo só será iniciado após o preenchimento e salvamento correto das informações.</w:t>
+        <w:t xml:space="preserve"> :</w:t>
+      </w:r>
+      <w:proofErr w:type="gramEnd"/>
+      <w:r>
+        <w:t xml:space="preserve"> Clicando nessa opção, uma tela será aberta solicitando algumas informações do jogador , é obrigatório preencher todos os campos , o preenchimento incorreto ou não preenchimento gera uma mensagem alertando a </w:t>
+      </w:r>
+      <w:r>
+        <w:t>obrigatoriedade da ação. Há três</w:t>
+      </w:r>
+      <w:r>
+        <w:t xml:space="preserve"> </w:t>
+      </w:r>
+      <w:proofErr w:type="gramStart"/>
+      <w:r>
+        <w:t>opções  nessa</w:t>
+      </w:r>
+      <w:proofErr w:type="gramEnd"/>
+      <w:r>
+        <w:t xml:space="preserve"> tela , uma ref</w:t>
+      </w:r>
+      <w:r>
+        <w:t xml:space="preserve">erente ao salvamento do dados, </w:t>
+      </w:r>
+      <w:r>
+        <w:t>outra opção que dá início ao jogo</w:t>
+      </w:r>
+      <w:r>
+        <w:t xml:space="preserve"> e uma outra que seleciona o sistema operacional</w:t>
+      </w:r>
+      <w:r>
+        <w:t>,</w:t>
+      </w:r>
+      <w:r>
+        <w:t xml:space="preserve"> </w:t>
+      </w:r>
+      <w:r>
+        <w:t xml:space="preserve"> é importante ressaltar que o jogo só será iniciado após o preenchimento e salvamento correto das informações.</w:t>
       </w:r>
     </w:p>
     <w:p>
       <w:pPr>
         <w:pStyle w:val="PargrafodaLista"/>
         <w:ind w:left="1440"/>
+        <w:jc w:val="both"/>
       </w:pPr>
     </w:p>
     <w:p>
@@ -464,6 +553,7 @@
           <w:ilvl w:val="0"/>
           <w:numId w:val="1"/>
         </w:numPr>
+        <w:jc w:val="both"/>
       </w:pPr>
       <w:r>
         <w:t>Instruções</w:t>
@@ -472,10 +562,15 @@
         <w:t xml:space="preserve">: Essa opção abre uma janela com algumas informações úteis ao jogador, apresenta os objetivos do jogo de forma resumida. </w:t>
       </w:r>
     </w:p>
-    <w:p/>
+    <w:p>
+      <w:pPr>
+        <w:jc w:val="both"/>
+      </w:pPr>
+    </w:p>
     <w:p>
       <w:pPr>
         <w:pStyle w:val="PargrafodaLista"/>
+        <w:jc w:val="both"/>
       </w:pPr>
     </w:p>
     <w:p>
@@ -485,6 +580,7 @@
           <w:ilvl w:val="0"/>
           <w:numId w:val="1"/>
         </w:numPr>
+        <w:jc w:val="both"/>
       </w:pPr>
       <w:r>
         <w:t>Ranking</w:t>
@@ -496,6 +592,7 @@
     <w:p>
       <w:pPr>
         <w:ind w:left="360"/>
+        <w:jc w:val="both"/>
       </w:pPr>
     </w:p>
     <w:p>
@@ -505,17 +602,28 @@
           <w:ilvl w:val="0"/>
           <w:numId w:val="1"/>
         </w:numPr>
-      </w:pPr>
+        <w:jc w:val="both"/>
+      </w:pPr>
+      <w:proofErr w:type="gramStart"/>
       <w:r>
         <w:t>Sair</w:t>
       </w:r>
       <w:r>
-        <w:t xml:space="preserve"> : Finaliza o jogo.</w:t>
-      </w:r>
-    </w:p>
-    <w:p/>
-    <w:p>
-      <w:pPr>
+        <w:t xml:space="preserve"> :</w:t>
+      </w:r>
+      <w:proofErr w:type="gramEnd"/>
+      <w:r>
+        <w:t xml:space="preserve"> Finaliza o jogo.</w:t>
+      </w:r>
+    </w:p>
+    <w:p>
+      <w:pPr>
+        <w:jc w:val="both"/>
+      </w:pPr>
+    </w:p>
+    <w:p>
+      <w:pPr>
+        <w:jc w:val="both"/>
         <w:rPr>
           <w:b/>
         </w:rPr>
@@ -527,29 +635,31 @@
         <w:t>2- Instruções</w:t>
       </w:r>
     </w:p>
-    <w:p/>
-    <w:p>
-      <w:r>
-        <w:t>A movimentação da nave é feita através das “setas” do teclado, como apresentado abaixo.</w:t>
-      </w:r>
-    </w:p>
-    <w:p>
+    <w:p>
+      <w:pPr>
+        <w:jc w:val="both"/>
+      </w:pPr>
+    </w:p>
+    <w:p>
+      <w:pPr>
+        <w:jc w:val="both"/>
+      </w:pPr>
       <w:r>
         <w:rPr>
           <w:noProof/>
           <w:lang w:eastAsia="pt-BR"/>
         </w:rPr>
         <w:drawing>
-          <wp:anchor distT="0" distB="0" distL="114300" distR="114300" simplePos="0" relativeHeight="251658240" behindDoc="0" locked="0" layoutInCell="1" allowOverlap="1" wp14:anchorId="366A935D" wp14:editId="31A4198C">
+          <wp:anchor distT="0" distB="0" distL="114300" distR="114300" simplePos="0" relativeHeight="251658240" behindDoc="0" locked="0" layoutInCell="1" allowOverlap="1" wp14:anchorId="366A935D" wp14:editId="6AEC487E">
             <wp:simplePos x="0" y="0"/>
             <wp:positionH relativeFrom="column">
-              <wp:posOffset>1598930</wp:posOffset>
+              <wp:posOffset>1824990</wp:posOffset>
             </wp:positionH>
             <wp:positionV relativeFrom="paragraph">
-              <wp:posOffset>86360</wp:posOffset>
+              <wp:posOffset>275590</wp:posOffset>
             </wp:positionV>
-            <wp:extent cx="2058035" cy="1390650"/>
-            <wp:effectExtent l="0" t="0" r="0" b="6350"/>
+            <wp:extent cx="1717675" cy="1160780"/>
+            <wp:effectExtent l="0" t="0" r="9525" b="7620"/>
             <wp:wrapSquare wrapText="bothSides"/>
             <wp:docPr id="1" name="Imagem 1" descr="/Users/eduardojunio/Desktop/Unknown.jpg"/>
             <wp:cNvGraphicFramePr>
@@ -580,7 +690,7 @@
                   <pic:spPr bwMode="auto">
                     <a:xfrm>
                       <a:off x="0" y="0"/>
-                      <a:ext cx="2058035" cy="1390650"/>
+                      <a:ext cx="1717675" cy="1160780"/>
                     </a:xfrm>
                     <a:prstGeom prst="rect">
                       <a:avLst/>
@@ -603,31 +713,50 @@
         </w:drawing>
       </w:r>
       <w:r>
+        <w:t>A movimentação da nave é feita através das “setas” do teclado, como apresentado abaixo.</w:t>
+      </w:r>
+    </w:p>
+    <w:p>
+      <w:pPr>
+        <w:jc w:val="both"/>
+      </w:pPr>
+      <w:r>
         <w:tab/>
       </w:r>
     </w:p>
     <w:p>
       <w:pPr>
         <w:pStyle w:val="PargrafodaLista"/>
+        <w:jc w:val="both"/>
       </w:pPr>
     </w:p>
     <w:p>
       <w:pPr>
         <w:pStyle w:val="PargrafodaLista"/>
-      </w:pPr>
-    </w:p>
-    <w:p/>
-    <w:p/>
-    <w:p/>
-    <w:p/>
+        <w:jc w:val="both"/>
+      </w:pPr>
+    </w:p>
+    <w:p>
+      <w:pPr>
+        <w:jc w:val="both"/>
+      </w:pPr>
+    </w:p>
     <w:p>
       <w:pPr>
         <w:ind w:left="4248"/>
-      </w:pPr>
-    </w:p>
-    <w:p>
-      <w:pPr>
-        <w:ind w:left="2124" w:firstLine="708"/>
+        <w:jc w:val="both"/>
+      </w:pPr>
+    </w:p>
+    <w:p>
+      <w:pPr>
+        <w:ind w:left="4248"/>
+        <w:jc w:val="both"/>
+      </w:pPr>
+    </w:p>
+    <w:p>
+      <w:pPr>
+        <w:ind w:left="2832"/>
+        <w:jc w:val="both"/>
         <w:rPr>
           <w:sz w:val="20"/>
           <w:szCs w:val="20"/>
@@ -635,6 +764,13 @@
       </w:pPr>
       <w:r>
         <w:rPr>
+          <w:sz w:val="16"/>
+          <w:szCs w:val="16"/>
+        </w:rPr>
+        <w:t xml:space="preserve">      </w:t>
+      </w:r>
+      <w:r>
+        <w:rPr>
           <w:sz w:val="20"/>
           <w:szCs w:val="20"/>
         </w:rPr>
@@ -644,6 +780,7 @@
     <w:p>
       <w:pPr>
         <w:ind w:left="2124" w:firstLine="708"/>
+        <w:jc w:val="both"/>
         <w:rPr>
           <w:sz w:val="20"/>
           <w:szCs w:val="20"/>
@@ -655,6 +792,7 @@
         <w:tabs>
           <w:tab w:val="left" w:pos="3148"/>
         </w:tabs>
+        <w:jc w:val="both"/>
       </w:pPr>
       <w:r>
         <w:t>A nave possui poder de artilharia, para utiliza-lo, basta pressionar a tecla “espaço”, isso fará com que a nave dispare mísseis contra os alienígenas.</w:t>
@@ -665,55 +803,104 @@
         <w:tabs>
           <w:tab w:val="left" w:pos="3148"/>
         </w:tabs>
-      </w:pPr>
+        <w:jc w:val="both"/>
+      </w:pPr>
+      <w:r>
+        <w:t xml:space="preserve">O jogo possui uma funcionalidade que permite pausa-lo, para </w:t>
+      </w:r>
+      <w:proofErr w:type="gramStart"/>
+      <w:r>
+        <w:t>usar ,</w:t>
+      </w:r>
+      <w:proofErr w:type="gramEnd"/>
+      <w:r>
+        <w:t xml:space="preserve"> basta pressionar a tecla “P” a qualquer momento durante a batalha.</w:t>
+      </w:r>
     </w:p>
     <w:p>
       <w:pPr>
         <w:tabs>
           <w:tab w:val="left" w:pos="3148"/>
         </w:tabs>
-        <w:rPr>
-          <w:b/>
-        </w:rPr>
-      </w:pPr>
-      <w:r>
-        <w:rPr>
-          <w:b/>
-        </w:rPr>
-        <w:t>3-Pontuação , vitória e derrota</w:t>
-      </w:r>
+        <w:jc w:val="both"/>
+      </w:pPr>
     </w:p>
     <w:p>
       <w:pPr>
         <w:tabs>
           <w:tab w:val="left" w:pos="3148"/>
         </w:tabs>
-      </w:pPr>
+        <w:jc w:val="both"/>
+        <w:rPr>
+          <w:b/>
+        </w:rPr>
+      </w:pPr>
+      <w:r>
+        <w:rPr>
+          <w:b/>
+        </w:rPr>
+        <w:t>3-</w:t>
+      </w:r>
+      <w:proofErr w:type="gramStart"/>
+      <w:r>
+        <w:rPr>
+          <w:b/>
+        </w:rPr>
+        <w:t>Pontuação ,</w:t>
+      </w:r>
+      <w:proofErr w:type="gramEnd"/>
+      <w:r>
+        <w:rPr>
+          <w:b/>
+        </w:rPr>
+        <w:t xml:space="preserve"> vitória e derrota</w:t>
+      </w:r>
     </w:p>
     <w:p>
       <w:pPr>
         <w:tabs>
           <w:tab w:val="left" w:pos="3148"/>
         </w:tabs>
-      </w:pPr>
-      <w:r>
-        <w:t>A pontuação do jogo bem como a quantidade de vidas disponíveis são mostradas na parte superior da tela do game , a vida é decrementada em uma unidade à medida que as naves alienígenas não destruídas cruzam a tela</w:t>
-      </w:r>
-      <w:r>
-        <w:tab/>
-      </w:r>
-      <w:r>
-        <w:t>, ou seja , cada nave que não é destruída decrementa uma unidade da vida total disponível. Chegando à zero , uma mensagem “Game Over” é apresentada na tela.</w:t>
-      </w:r>
+        <w:jc w:val="both"/>
+      </w:pPr>
     </w:p>
     <w:p>
       <w:pPr>
         <w:tabs>
           <w:tab w:val="left" w:pos="3148"/>
         </w:tabs>
-      </w:pPr>
-      <w:r>
-        <w:t>Caso a nave colida com uma nave alienígena , a nave combatente (spaceship) é destruída , resultando na perda de todas as vidas até então disponíveis.</w:t>
+        <w:jc w:val="both"/>
+      </w:pPr>
+      <w:r>
+        <w:t xml:space="preserve">A pontuação do jogo bem como a quantidade de vidas disponíveis são mostradas na parte superior da tela do </w:t>
+      </w:r>
+      <w:proofErr w:type="gramStart"/>
+      <w:r>
+        <w:t>game ,</w:t>
+      </w:r>
+      <w:proofErr w:type="gramEnd"/>
+      <w:r>
+        <w:t xml:space="preserve"> a vida é decrementada em uma unidade à medida que as naves alienígenas não destruídas cruzam a tela</w:t>
+      </w:r>
+      <w:r>
+        <w:tab/>
+      </w:r>
+      <w:r>
+        <w:t>, ou seja , cada nave que não é destruída decrementa uma unidade da v</w:t>
+      </w:r>
+      <w:r>
+        <w:t>ida total disponível. Chegando a</w:t>
+      </w:r>
+      <w:r>
+        <w:t xml:space="preserve"> </w:t>
+      </w:r>
+      <w:proofErr w:type="gramStart"/>
+      <w:r>
+        <w:t>zero ,</w:t>
+      </w:r>
+      <w:proofErr w:type="gramEnd"/>
+      <w:r>
+        <w:t xml:space="preserve"> uma mensagem “Game Over” é apresentada na tela.</w:t>
       </w:r>
     </w:p>
     <w:p>
@@ -721,15 +908,26 @@
         <w:tabs>
           <w:tab w:val="left" w:pos="3148"/>
         </w:tabs>
-        <w:rPr>
-          <w:b/>
-        </w:rPr>
-      </w:pPr>
-      <w:r>
-        <w:rPr>
-          <w:b/>
-        </w:rPr>
-        <w:t>4-Efeitos sonoros e visuais</w:t>
+        <w:jc w:val="both"/>
+      </w:pPr>
+      <w:r>
+        <w:t xml:space="preserve">Caso a nave colida com uma nave </w:t>
+      </w:r>
+      <w:proofErr w:type="gramStart"/>
+      <w:r>
+        <w:t>alienígena ,</w:t>
+      </w:r>
+      <w:proofErr w:type="gramEnd"/>
+      <w:r>
+        <w:t xml:space="preserve"> a nave combatente (</w:t>
+      </w:r>
+      <w:proofErr w:type="spellStart"/>
+      <w:r>
+        <w:t>spaceship</w:t>
+      </w:r>
+      <w:proofErr w:type="spellEnd"/>
+      <w:r>
+        <w:t>) é destruída , resultando na perda de todas as vidas até então disponíveis.</w:t>
       </w:r>
     </w:p>
     <w:p>
@@ -737,32 +935,40 @@
         <w:tabs>
           <w:tab w:val="left" w:pos="3148"/>
         </w:tabs>
-      </w:pPr>
+        <w:jc w:val="both"/>
+      </w:pPr>
+      <w:r>
+        <w:rPr>
+          <w:b/>
+        </w:rPr>
+        <w:t>4-Efeitos sonoros e visuais</w:t>
+      </w:r>
     </w:p>
     <w:p>
       <w:pPr>
         <w:tabs>
           <w:tab w:val="left" w:pos="3148"/>
         </w:tabs>
-      </w:pPr>
-      <w:r>
-        <w:t>Para cada acontecimento do jogo , uma nova imagem e um efeito sonoro é iniciado ,  os detalhes de cada tela estão anexados ao fim deste documento.</w:t>
-      </w:r>
+        <w:jc w:val="both"/>
+      </w:pPr>
     </w:p>
     <w:p>
       <w:pPr>
         <w:tabs>
           <w:tab w:val="left" w:pos="3148"/>
         </w:tabs>
-      </w:pPr>
-      <w:r>
-        <w:t xml:space="preserve">Os efeitos visuais e sonoros foram testados com sucesso no sistema operacional Mac Os, sistemas como Linux </w:t>
-      </w:r>
-      <w:r>
-        <w:t>e Windows podem rodar o jogo sem efeitos sonoros</w:t>
-      </w:r>
-      <w:r>
-        <w:t>.</w:t>
+        <w:jc w:val="both"/>
+      </w:pPr>
+      <w:r>
+        <w:t xml:space="preserve">Para cada acontecimento do </w:t>
+      </w:r>
+      <w:proofErr w:type="gramStart"/>
+      <w:r>
+        <w:t>jogo ,</w:t>
+      </w:r>
+      <w:proofErr w:type="gramEnd"/>
+      <w:r>
+        <w:t xml:space="preserve"> uma nova imagem e um efeito sonoro é iniciado ,  os detalhes de cada tela estão anexados ao fim deste documento.</w:t>
       </w:r>
     </w:p>
     <w:p>
@@ -770,13 +976,77 @@
         <w:tabs>
           <w:tab w:val="left" w:pos="3148"/>
         </w:tabs>
-      </w:pPr>
+        <w:jc w:val="both"/>
+      </w:pPr>
+      <w:r>
+        <w:t xml:space="preserve">Os efeitos visuais e sonoros foram testados com sucesso no sistema operacional Mac Os, sistemas como Linux </w:t>
+      </w:r>
+      <w:r>
+        <w:t>e Windows podem rodar o jogo sem efeitos sonoros</w:t>
+      </w:r>
+      <w:r>
+        <w:t xml:space="preserve">, ainda </w:t>
+      </w:r>
+      <w:proofErr w:type="gramStart"/>
+      <w:r>
+        <w:t>pode  haver</w:t>
+      </w:r>
+      <w:proofErr w:type="gramEnd"/>
+      <w:r>
+        <w:t xml:space="preserve"> problemas de formatação das telas do jogo nesses sistemas</w:t>
+      </w:r>
+      <w:r>
+        <w:t>.</w:t>
+      </w:r>
     </w:p>
     <w:p>
       <w:pPr>
         <w:tabs>
           <w:tab w:val="left" w:pos="3148"/>
         </w:tabs>
+        <w:jc w:val="both"/>
+      </w:pPr>
+      <w:r>
+        <w:t xml:space="preserve">Ao conquistar 50 pontos, </w:t>
+      </w:r>
+      <w:proofErr w:type="gramStart"/>
+      <w:r>
+        <w:t>a quantidade de alienígenas aumentam</w:t>
+      </w:r>
+      <w:proofErr w:type="gramEnd"/>
+      <w:r>
+        <w:t xml:space="preserve"> e um novo </w:t>
+      </w:r>
+      <w:r>
+        <w:rPr>
+          <w:i/>
+        </w:rPr>
+        <w:t>“background”</w:t>
+      </w:r>
+      <w:r>
+        <w:rPr>
+          <w:i/>
+        </w:rPr>
+        <w:t xml:space="preserve"> </w:t>
+      </w:r>
+      <w:r>
+        <w:t>é carregado. O mesmo acontece ao se conquistar 100 pontos.</w:t>
+      </w:r>
+    </w:p>
+    <w:p>
+      <w:pPr>
+        <w:tabs>
+          <w:tab w:val="left" w:pos="3148"/>
+        </w:tabs>
+        <w:jc w:val="both"/>
+      </w:pPr>
+    </w:p>
+    <w:p>
+      <w:pPr>
+        <w:tabs>
+          <w:tab w:val="left" w:pos="3148"/>
+        </w:tabs>
+        <w:jc w:val="both"/>
         <w:rPr>
           <w:b/>
         </w:rPr>
@@ -862,6 +1132,7 @@
         <w:tabs>
           <w:tab w:val="left" w:pos="3148"/>
         </w:tabs>
+        <w:jc w:val="both"/>
         <w:rPr>
           <w:sz w:val="20"/>
           <w:szCs w:val="20"/>
@@ -880,6 +1151,7 @@
         <w:tabs>
           <w:tab w:val="left" w:pos="3148"/>
         </w:tabs>
+        <w:jc w:val="both"/>
         <w:rPr>
           <w:b/>
         </w:rPr>
@@ -890,6 +1162,7 @@
         <w:tabs>
           <w:tab w:val="left" w:pos="3148"/>
         </w:tabs>
+        <w:jc w:val="both"/>
       </w:pPr>
     </w:p>
     <w:p>
@@ -897,6 +1170,7 @@
         <w:tabs>
           <w:tab w:val="left" w:pos="3148"/>
         </w:tabs>
+        <w:jc w:val="both"/>
         <w:rPr>
           <w:b/>
         </w:rPr>
@@ -1131,6 +1405,7 @@
         <w:tabs>
           <w:tab w:val="left" w:pos="3148"/>
         </w:tabs>
+        <w:jc w:val="both"/>
       </w:pPr>
       <w:r>
         <w:rPr>
@@ -1206,6 +1481,7 @@
         <w:tabs>
           <w:tab w:val="left" w:pos="3148"/>
         </w:tabs>
+        <w:jc w:val="both"/>
       </w:pPr>
     </w:p>
     <w:p>
@@ -1213,6 +1489,7 @@
         <w:tabs>
           <w:tab w:val="left" w:pos="3148"/>
         </w:tabs>
+        <w:jc w:val="both"/>
       </w:pPr>
       <w:r>
         <w:rPr>
@@ -1492,6 +1769,7 @@
         <w:tabs>
           <w:tab w:val="left" w:pos="3148"/>
         </w:tabs>
+        <w:jc w:val="both"/>
       </w:pPr>
       <w:r>
         <w:rPr>
@@ -1567,6 +1845,7 @@
         <w:tabs>
           <w:tab w:val="left" w:pos="3148"/>
         </w:tabs>
+        <w:jc w:val="both"/>
       </w:pPr>
     </w:p>
     <w:p>
@@ -1574,6 +1853,7 @@
         <w:tabs>
           <w:tab w:val="left" w:pos="3148"/>
         </w:tabs>
+        <w:jc w:val="both"/>
       </w:pPr>
     </w:p>
     <w:sectPr>

</xml_diff>

<commit_message>
Atualização do Readme e divisão de ações de objetos em classes
</commit_message>
<xml_diff>
--- a/Readme.docx
+++ b/Readme.docx
@@ -103,6 +103,7 @@
     </w:p>
     <w:p>
       <w:pPr>
+        <w:ind w:left="708" w:firstLine="708"/>
         <w:jc w:val="both"/>
         <w:rPr>
           <w:b/>
@@ -110,12 +111,33 @@
           <w:szCs w:val="96"/>
         </w:rPr>
       </w:pPr>
-      <w:r>
+    </w:p>
+    <w:p>
+      <w:pPr>
+        <w:ind w:left="708" w:firstLine="708"/>
+        <w:jc w:val="both"/>
         <w:rPr>
           <w:b/>
           <w:sz w:val="96"/>
           <w:szCs w:val="96"/>
         </w:rPr>
+      </w:pPr>
+    </w:p>
+    <w:p>
+      <w:pPr>
+        <w:jc w:val="both"/>
+        <w:rPr>
+          <w:b/>
+          <w:sz w:val="96"/>
+          <w:szCs w:val="96"/>
+        </w:rPr>
+      </w:pPr>
+      <w:r>
+        <w:rPr>
+          <w:b/>
+          <w:sz w:val="96"/>
+          <w:szCs w:val="96"/>
+        </w:rPr>
         <w:t xml:space="preserve">    </w:t>
       </w:r>
       <w:proofErr w:type="spellStart"/>
@@ -312,36 +334,32 @@
           <w:szCs w:val="28"/>
         </w:rPr>
       </w:pPr>
-    </w:p>
-    <w:p>
-      <w:pPr>
-        <w:jc w:val="both"/>
+      <w:r>
         <w:rPr>
           <w:b/>
           <w:sz w:val="28"/>
           <w:szCs w:val="28"/>
         </w:rPr>
-      </w:pPr>
-    </w:p>
-    <w:p>
-      <w:pPr>
-        <w:jc w:val="both"/>
+        <w:t xml:space="preserve">Nome: Eduardo </w:t>
+      </w:r>
+      <w:proofErr w:type="spellStart"/>
+      <w:r>
         <w:rPr>
           <w:b/>
           <w:sz w:val="28"/>
           <w:szCs w:val="28"/>
         </w:rPr>
-      </w:pPr>
-    </w:p>
-    <w:p>
-      <w:pPr>
-        <w:jc w:val="both"/>
+        <w:t>Júnio</w:t>
+      </w:r>
+      <w:proofErr w:type="spellEnd"/>
+      <w:r>
         <w:rPr>
           <w:b/>
           <w:sz w:val="28"/>
           <w:szCs w:val="28"/>
         </w:rPr>
-      </w:pPr>
+        <w:t xml:space="preserve"> Veloso Rodrigues</w:t>
+      </w:r>
     </w:p>
     <w:p>
       <w:pPr>
@@ -352,16 +370,14 @@
           <w:szCs w:val="28"/>
         </w:rPr>
       </w:pPr>
-    </w:p>
-    <w:p>
-      <w:pPr>
-        <w:jc w:val="both"/>
+      <w:r>
         <w:rPr>
           <w:b/>
           <w:sz w:val="28"/>
           <w:szCs w:val="28"/>
         </w:rPr>
-      </w:pPr>
+        <w:t>Matrícula: 14/0168192</w:t>
+      </w:r>
     </w:p>
     <w:p>
       <w:pPr>
@@ -372,77 +388,21 @@
           <w:szCs w:val="28"/>
         </w:rPr>
       </w:pPr>
-    </w:p>
-    <w:p>
-      <w:pPr>
-        <w:jc w:val="both"/>
+      <w:r>
         <w:rPr>
           <w:b/>
           <w:sz w:val="28"/>
           <w:szCs w:val="28"/>
         </w:rPr>
-      </w:pPr>
+        <w:t>Disciplina: Orientação à</w:t>
+      </w:r>
       <w:r>
         <w:rPr>
           <w:b/>
           <w:sz w:val="28"/>
           <w:szCs w:val="28"/>
         </w:rPr>
-        <w:t xml:space="preserve">Nome: Eduardo </w:t>
-      </w:r>
-      <w:proofErr w:type="spellStart"/>
-      <w:r>
-        <w:rPr>
-          <w:b/>
-          <w:sz w:val="28"/>
-          <w:szCs w:val="28"/>
-        </w:rPr>
-        <w:t>Júnio</w:t>
-      </w:r>
-      <w:proofErr w:type="spellEnd"/>
-      <w:r>
-        <w:rPr>
-          <w:b/>
-          <w:sz w:val="28"/>
-          <w:szCs w:val="28"/>
-        </w:rPr>
-        <w:t xml:space="preserve"> Veloso Rodrigues</w:t>
-      </w:r>
-    </w:p>
-    <w:p>
-      <w:pPr>
-        <w:jc w:val="both"/>
-        <w:rPr>
-          <w:b/>
-          <w:sz w:val="28"/>
-          <w:szCs w:val="28"/>
-        </w:rPr>
-      </w:pPr>
-      <w:r>
-        <w:rPr>
-          <w:b/>
-          <w:sz w:val="28"/>
-          <w:szCs w:val="28"/>
-        </w:rPr>
-        <w:t>Matrícula: 14/0168192</w:t>
-      </w:r>
-    </w:p>
-    <w:p>
-      <w:pPr>
-        <w:jc w:val="both"/>
-        <w:rPr>
-          <w:b/>
-          <w:sz w:val="28"/>
-          <w:szCs w:val="28"/>
-        </w:rPr>
-      </w:pPr>
-      <w:r>
-        <w:rPr>
-          <w:b/>
-          <w:sz w:val="28"/>
-          <w:szCs w:val="28"/>
-        </w:rPr>
-        <w:t>Disciplina: Orientação `a Objetos</w:t>
+        <w:t xml:space="preserve"> Objetos</w:t>
       </w:r>
     </w:p>
     <w:p>
@@ -470,8 +430,6 @@
       <w:pPr>
         <w:jc w:val="both"/>
       </w:pPr>
-      <w:bookmarkStart w:id="0" w:name="_GoBack"/>
-      <w:bookmarkEnd w:id="0"/>
     </w:p>
     <w:p>
       <w:pPr>
@@ -495,39 +453,67 @@
         </w:numPr>
         <w:jc w:val="both"/>
       </w:pPr>
+      <w:r>
+        <w:t>Jogar:</w:t>
+      </w:r>
+      <w:r>
+        <w:t xml:space="preserve"> Clicando nessa opção, uma tela será aberta solicitando algumas informações do </w:t>
+      </w:r>
+      <w:r>
+        <w:t>jogador,</w:t>
+      </w:r>
+      <w:r>
+        <w:t xml:space="preserve"> é obrigatório preencher todos os </w:t>
+      </w:r>
+      <w:r>
+        <w:t>campos,</w:t>
+      </w:r>
+      <w:r>
+        <w:t xml:space="preserve"> o preenchimento incorreto ou não preenchimento gera uma mensagem alertando a </w:t>
+      </w:r>
+      <w:r>
+        <w:t xml:space="preserve">obrigatoriedade da ação. Há </w:t>
+      </w:r>
+      <w:r>
+        <w:t>quatro</w:t>
+      </w:r>
+      <w:r>
+        <w:t xml:space="preserve"> </w:t>
+      </w:r>
+      <w:r>
+        <w:t>opções nessa</w:t>
+      </w:r>
+      <w:r>
+        <w:t xml:space="preserve"> </w:t>
+      </w:r>
+      <w:r>
+        <w:t>tela,</w:t>
+      </w:r>
+      <w:r>
+        <w:t xml:space="preserve"> uma ref</w:t>
+      </w:r>
+      <w:r>
+        <w:t xml:space="preserve">erente ao salvamento do dados, </w:t>
+      </w:r>
+      <w:r>
+        <w:t xml:space="preserve">outra opção que dá início ao </w:t>
+      </w:r>
       <w:proofErr w:type="gramStart"/>
       <w:r>
-        <w:t>Jogar</w:t>
-      </w:r>
-      <w:r>
-        <w:t xml:space="preserve"> :</w:t>
+        <w:t>jogo</w:t>
+      </w:r>
+      <w:r>
+        <w:t xml:space="preserve"> ,</w:t>
       </w:r>
       <w:proofErr w:type="gramEnd"/>
       <w:r>
-        <w:t xml:space="preserve"> Clicando nessa opção, uma tela será aberta solicitando algumas informações do jogador , é obrigatório preencher todos os campos , o preenchimento incorreto ou não preenchimento gera uma mensagem alertando a </w:t>
-      </w:r>
-      <w:r>
-        <w:t>obrigatoriedade da ação. Há três</w:t>
-      </w:r>
-      <w:r>
         <w:t xml:space="preserve"> </w:t>
       </w:r>
-      <w:proofErr w:type="gramStart"/>
-      <w:r>
-        <w:t>opções  nessa</w:t>
-      </w:r>
-      <w:proofErr w:type="gramEnd"/>
-      <w:r>
-        <w:t xml:space="preserve"> tela , uma ref</w:t>
-      </w:r>
-      <w:r>
-        <w:t xml:space="preserve">erente ao salvamento do dados, </w:t>
-      </w:r>
-      <w:r>
-        <w:t>outra opção que dá início ao jogo</w:t>
-      </w:r>
-      <w:r>
-        <w:t xml:space="preserve"> e uma outra que seleciona o sistema operacional</w:t>
+      <w:r>
+        <w:t>uma que seleciona o sistema operacional</w:t>
+      </w:r>
+      <w:r>
+        <w:t xml:space="preserve"> e uma outra opção que permite ao jogador selecionar a nave que preferir</w:t>
       </w:r>
       <w:r>
         <w:t>,</w:t>
@@ -604,14 +590,9 @@
         </w:numPr>
         <w:jc w:val="both"/>
       </w:pPr>
-      <w:proofErr w:type="gramStart"/>
-      <w:r>
-        <w:t>Sair</w:t>
-      </w:r>
-      <w:r>
-        <w:t xml:space="preserve"> :</w:t>
-      </w:r>
-      <w:proofErr w:type="gramEnd"/>
+      <w:r>
+        <w:t>Sair:</w:t>
+      </w:r>
       <w:r>
         <w:t xml:space="preserve"> Finaliza o jogo.</w:t>
       </w:r>
@@ -808,11 +789,9 @@
       <w:r>
         <w:t xml:space="preserve">O jogo possui uma funcionalidade que permite pausa-lo, para </w:t>
       </w:r>
-      <w:proofErr w:type="gramStart"/>
-      <w:r>
-        <w:t>usar ,</w:t>
-      </w:r>
-      <w:proofErr w:type="gramEnd"/>
+      <w:r>
+        <w:t>usar,</w:t>
+      </w:r>
       <w:r>
         <w:t xml:space="preserve"> basta pressionar a tecla “P” a qualquer momento durante a batalha.</w:t>
       </w:r>
@@ -841,14 +820,12 @@
         </w:rPr>
         <w:t>3-</w:t>
       </w:r>
-      <w:proofErr w:type="gramStart"/>
-      <w:r>
-        <w:rPr>
-          <w:b/>
-        </w:rPr>
-        <w:t>Pontuação ,</w:t>
-      </w:r>
-      <w:proofErr w:type="gramEnd"/>
+      <w:r>
+        <w:rPr>
+          <w:b/>
+        </w:rPr>
+        <w:t>Pontuação,</w:t>
+      </w:r>
       <w:r>
         <w:rPr>
           <w:b/>
@@ -874,19 +851,25 @@
       <w:r>
         <w:t xml:space="preserve">A pontuação do jogo bem como a quantidade de vidas disponíveis são mostradas na parte superior da tela do </w:t>
       </w:r>
+      <w:r>
+        <w:t>game,</w:t>
+      </w:r>
+      <w:r>
+        <w:t xml:space="preserve"> a vida é decrementada em uma unidade à medida que as naves alienígenas não destruídas cruzam a tela</w:t>
+      </w:r>
+      <w:r>
+        <w:tab/>
+      </w:r>
+      <w:r>
+        <w:t xml:space="preserve">, ou </w:t>
+      </w:r>
       <w:proofErr w:type="gramStart"/>
       <w:r>
-        <w:t>game ,</w:t>
+        <w:t>seja ,</w:t>
       </w:r>
       <w:proofErr w:type="gramEnd"/>
       <w:r>
-        <w:t xml:space="preserve"> a vida é decrementada em uma unidade à medida que as naves alienígenas não destruídas cruzam a tela</w:t>
-      </w:r>
-      <w:r>
-        <w:tab/>
-      </w:r>
-      <w:r>
-        <w:t>, ou seja , cada nave que não é destruída decrementa uma unidade da v</w:t>
+        <w:t xml:space="preserve"> cada nave que não é destruída decrementa uma unidade da v</w:t>
       </w:r>
       <w:r>
         <w:t>ida total disponível. Chegando a</w:t>
@@ -894,11 +877,9 @@
       <w:r>
         <w:t xml:space="preserve"> </w:t>
       </w:r>
-      <w:proofErr w:type="gramStart"/>
-      <w:r>
-        <w:t>zero ,</w:t>
-      </w:r>
-      <w:proofErr w:type="gramEnd"/>
+      <w:r>
+        <w:t>zero,</w:t>
+      </w:r>
       <w:r>
         <w:t xml:space="preserve"> uma mensagem “Game Over” é apresentada na tela.</w:t>
       </w:r>
@@ -913,11 +894,9 @@
       <w:r>
         <w:t xml:space="preserve">Caso a nave colida com uma nave </w:t>
       </w:r>
-      <w:proofErr w:type="gramStart"/>
-      <w:r>
-        <w:t>alienígena ,</w:t>
-      </w:r>
-      <w:proofErr w:type="gramEnd"/>
+      <w:r>
+        <w:t>alienígena,</w:t>
+      </w:r>
       <w:r>
         <w:t xml:space="preserve"> a nave combatente (</w:t>
       </w:r>
@@ -927,7 +906,13 @@
       </w:r>
       <w:proofErr w:type="spellEnd"/>
       <w:r>
-        <w:t>) é destruída , resultando na perda de todas as vidas até então disponíveis.</w:t>
+        <w:t xml:space="preserve">) é </w:t>
+      </w:r>
+      <w:r>
+        <w:t>destruída,</w:t>
+      </w:r>
+      <w:r>
+        <w:t xml:space="preserve"> resultando na perda de todas as vidas até então disponíveis.</w:t>
       </w:r>
     </w:p>
     <w:p>
@@ -962,13 +947,17 @@
       <w:r>
         <w:t xml:space="preserve">Para cada acontecimento do </w:t>
       </w:r>
-      <w:proofErr w:type="gramStart"/>
-      <w:r>
-        <w:t>jogo ,</w:t>
-      </w:r>
-      <w:proofErr w:type="gramEnd"/>
-      <w:r>
-        <w:t xml:space="preserve"> uma nova imagem e um efeito sonoro é iniciado ,  os detalhes de cada tela estão anexados ao fim deste documento.</w:t>
+      <w:r>
+        <w:t>jogo,</w:t>
+      </w:r>
+      <w:r>
+        <w:t xml:space="preserve"> uma nova imagem e um efeito sonoro é </w:t>
+      </w:r>
+      <w:r>
+        <w:t>iniciado, os</w:t>
+      </w:r>
+      <w:r>
+        <w:t xml:space="preserve"> detalhes de cada tela estão anexados ao fim deste documento.</w:t>
       </w:r>
     </w:p>
     <w:p>
@@ -987,11 +976,9 @@
       <w:r>
         <w:t xml:space="preserve">, ainda </w:t>
       </w:r>
-      <w:proofErr w:type="gramStart"/>
-      <w:r>
-        <w:t>pode  haver</w:t>
-      </w:r>
-      <w:proofErr w:type="gramEnd"/>
+      <w:r>
+        <w:t>pode haver</w:t>
+      </w:r>
       <w:r>
         <w:t xml:space="preserve"> problemas de formatação das telas do jogo nesses sistemas</w:t>
       </w:r>
@@ -1007,13 +994,11 @@
         <w:jc w:val="both"/>
       </w:pPr>
       <w:r>
-        <w:t xml:space="preserve">Ao conquistar 50 pontos, </w:t>
-      </w:r>
-      <w:proofErr w:type="gramStart"/>
-      <w:r>
-        <w:t>a quantidade de alienígenas aumentam</w:t>
-      </w:r>
-      <w:proofErr w:type="gramEnd"/>
+        <w:t>Ao conquistar 50 pontos, a qu</w:t>
+      </w:r>
+      <w:r>
+        <w:t>antidade de alienígenas aumenta</w:t>
+      </w:r>
       <w:r>
         <w:t xml:space="preserve"> e um novo </w:t>
       </w:r>
@@ -1058,18 +1043,18 @@
           <w:lang w:eastAsia="pt-BR"/>
         </w:rPr>
         <w:drawing>
-          <wp:anchor distT="0" distB="0" distL="114300" distR="114300" simplePos="0" relativeHeight="251669504" behindDoc="0" locked="0" layoutInCell="1" allowOverlap="1" wp14:anchorId="3505D120" wp14:editId="71875481">
+          <wp:anchor distT="0" distB="0" distL="114300" distR="114300" simplePos="0" relativeHeight="251673600" behindDoc="0" locked="0" layoutInCell="1" allowOverlap="1" wp14:anchorId="5BB572A5" wp14:editId="0CB2E6FF">
             <wp:simplePos x="0" y="0"/>
             <wp:positionH relativeFrom="column">
-              <wp:posOffset>-802640</wp:posOffset>
+              <wp:posOffset>-457835</wp:posOffset>
             </wp:positionH>
             <wp:positionV relativeFrom="paragraph">
-              <wp:posOffset>200025</wp:posOffset>
+              <wp:posOffset>298450</wp:posOffset>
             </wp:positionV>
-            <wp:extent cx="6975475" cy="4457700"/>
-            <wp:effectExtent l="0" t="0" r="9525" b="12700"/>
+            <wp:extent cx="6400800" cy="4171950"/>
+            <wp:effectExtent l="0" t="0" r="0" b="0"/>
             <wp:wrapSquare wrapText="bothSides"/>
-            <wp:docPr id="12" name="Imagem 12" descr="../diagclasse.jpeg"/>
+            <wp:docPr id="16" name="Imagem 16" descr="../nvdiagrama.jpeg"/>
             <wp:cNvGraphicFramePr>
               <a:graphicFrameLocks xmlns:a="http://schemas.openxmlformats.org/drawingml/2006/main" noChangeAspect="1"/>
             </wp:cNvGraphicFramePr>
@@ -1077,7 +1062,7 @@
               <a:graphicData uri="http://schemas.openxmlformats.org/drawingml/2006/picture">
                 <pic:pic xmlns:pic="http://schemas.openxmlformats.org/drawingml/2006/picture">
                   <pic:nvPicPr>
-                    <pic:cNvPr id="0" name="Picture 2" descr="../diagclasse.jpeg"/>
+                    <pic:cNvPr id="0" name="Picture 4" descr="../nvdiagrama.jpeg"/>
                     <pic:cNvPicPr>
                       <a:picLocks noChangeAspect="1" noChangeArrowheads="1"/>
                     </pic:cNvPicPr>
@@ -1098,7 +1083,7 @@
                   <pic:spPr bwMode="auto">
                     <a:xfrm>
                       <a:off x="0" y="0"/>
-                      <a:ext cx="6975475" cy="4457700"/>
+                      <a:ext cx="6400800" cy="4171950"/>
                     </a:xfrm>
                     <a:prstGeom prst="rect">
                       <a:avLst/>
@@ -1134,8 +1119,7 @@
         </w:tabs>
         <w:jc w:val="both"/>
         <w:rPr>
-          <w:sz w:val="20"/>
-          <w:szCs w:val="20"/>
+          <w:b/>
         </w:rPr>
       </w:pPr>
       <w:r>
@@ -1181,18 +1165,18 @@
           <w:lang w:eastAsia="pt-BR"/>
         </w:rPr>
         <w:drawing>
-          <wp:anchor distT="0" distB="0" distL="114300" distR="114300" simplePos="0" relativeHeight="251668480" behindDoc="0" locked="0" layoutInCell="1" allowOverlap="1" wp14:anchorId="4E13995F" wp14:editId="713A0C0C">
+          <wp:anchor distT="0" distB="0" distL="114300" distR="114300" simplePos="0" relativeHeight="251671552" behindDoc="0" locked="0" layoutInCell="1" allowOverlap="1" wp14:anchorId="6D104462" wp14:editId="062A9ABA">
             <wp:simplePos x="0" y="0"/>
             <wp:positionH relativeFrom="column">
-              <wp:posOffset>2853690</wp:posOffset>
+              <wp:posOffset>2970530</wp:posOffset>
             </wp:positionH>
             <wp:positionV relativeFrom="paragraph">
-              <wp:posOffset>317500</wp:posOffset>
+              <wp:posOffset>360045</wp:posOffset>
             </wp:positionV>
-            <wp:extent cx="3317875" cy="3323590"/>
-            <wp:effectExtent l="0" t="0" r="9525" b="3810"/>
+            <wp:extent cx="3134360" cy="3322955"/>
+            <wp:effectExtent l="0" t="0" r="0" b="4445"/>
             <wp:wrapSquare wrapText="bothSides"/>
-            <wp:docPr id="11" name="Imagem 11" descr="../tela.jpeg"/>
+            <wp:docPr id="13" name="Imagem 13" descr="../jog.jpeg"/>
             <wp:cNvGraphicFramePr>
               <a:graphicFrameLocks xmlns:a="http://schemas.openxmlformats.org/drawingml/2006/main" noChangeAspect="1"/>
             </wp:cNvGraphicFramePr>
@@ -1200,7 +1184,7 @@
               <a:graphicData uri="http://schemas.openxmlformats.org/drawingml/2006/picture">
                 <pic:pic xmlns:pic="http://schemas.openxmlformats.org/drawingml/2006/picture">
                   <pic:nvPicPr>
-                    <pic:cNvPr id="0" name="Picture 1" descr="../tela.jpeg"/>
+                    <pic:cNvPr id="0" name="Picture 2" descr="../jog.jpeg"/>
                     <pic:cNvPicPr>
                       <a:picLocks noChangeAspect="1" noChangeArrowheads="1"/>
                     </pic:cNvPicPr>
@@ -1221,7 +1205,7 @@
                   <pic:spPr bwMode="auto">
                     <a:xfrm>
                       <a:off x="0" y="0"/>
-                      <a:ext cx="3317875" cy="3323590"/>
+                      <a:ext cx="3134360" cy="3322955"/>
                     </a:xfrm>
                     <a:prstGeom prst="rect">
                       <a:avLst/>
@@ -1250,7 +1234,7 @@
           <w:lang w:eastAsia="pt-BR"/>
         </w:rPr>
         <w:drawing>
-          <wp:anchor distT="0" distB="0" distL="114300" distR="114300" simplePos="0" relativeHeight="251661312" behindDoc="0" locked="0" layoutInCell="1" allowOverlap="1" wp14:anchorId="393E1AFF" wp14:editId="577D5F1F">
+          <wp:anchor distT="0" distB="0" distL="114300" distR="114300" simplePos="0" relativeHeight="251661312" behindDoc="0" locked="0" layoutInCell="1" allowOverlap="1" wp14:anchorId="393E1AFF" wp14:editId="363F4EBB">
             <wp:simplePos x="0" y="0"/>
             <wp:positionH relativeFrom="column">
               <wp:posOffset>-687070</wp:posOffset>
@@ -1315,22 +1299,50 @@
       <w:r>
         <w:rPr>
           <w:b/>
+        </w:rPr>
+        <w:t>6</w:t>
+      </w:r>
+      <w:r>
+        <w:rPr>
+          <w:b/>
+        </w:rPr>
+        <w:t>-Anexos</w:t>
+      </w:r>
+      <w:r>
+        <w:rPr>
+          <w:b/>
+        </w:rPr>
+        <w:t xml:space="preserve"> (telas do jogo)</w:t>
+      </w:r>
+    </w:p>
+    <w:p>
+      <w:pPr>
+        <w:tabs>
+          <w:tab w:val="left" w:pos="3148"/>
+        </w:tabs>
+        <w:jc w:val="both"/>
+      </w:pPr>
+      <w:bookmarkStart w:id="0" w:name="_GoBack"/>
+      <w:bookmarkEnd w:id="0"/>
+      <w:r>
+        <w:rPr>
+          <w:b/>
           <w:noProof/>
           <w:lang w:eastAsia="pt-BR"/>
         </w:rPr>
         <w:drawing>
-          <wp:anchor distT="0" distB="0" distL="114300" distR="114300" simplePos="0" relativeHeight="251659264" behindDoc="0" locked="0" layoutInCell="1" allowOverlap="1" wp14:anchorId="3F70F17B" wp14:editId="6AECC197">
+          <wp:anchor distT="0" distB="0" distL="114300" distR="114300" simplePos="0" relativeHeight="251672576" behindDoc="0" locked="0" layoutInCell="1" allowOverlap="1" wp14:anchorId="4E22989B" wp14:editId="26B2612A">
             <wp:simplePos x="0" y="0"/>
             <wp:positionH relativeFrom="column">
-              <wp:posOffset>-686435</wp:posOffset>
+              <wp:posOffset>2975610</wp:posOffset>
             </wp:positionH>
             <wp:positionV relativeFrom="paragraph">
-              <wp:posOffset>314325</wp:posOffset>
+              <wp:posOffset>3831590</wp:posOffset>
             </wp:positionV>
-            <wp:extent cx="3302635" cy="3322320"/>
-            <wp:effectExtent l="0" t="0" r="0" b="5080"/>
+            <wp:extent cx="3103880" cy="3303270"/>
+            <wp:effectExtent l="0" t="0" r="0" b="0"/>
             <wp:wrapSquare wrapText="bothSides"/>
-            <wp:docPr id="2" name="Imagem 2" descr="/Users/eduardojunio/Desktop/menu.jpeg"/>
+            <wp:docPr id="15" name="Imagem 15" descr="../inst.jpeg"/>
             <wp:cNvGraphicFramePr>
               <a:graphicFrameLocks xmlns:a="http://schemas.openxmlformats.org/drawingml/2006/main" noChangeAspect="1"/>
             </wp:cNvGraphicFramePr>
@@ -1338,7 +1350,7 @@
               <a:graphicData uri="http://schemas.openxmlformats.org/drawingml/2006/picture">
                 <pic:pic xmlns:pic="http://schemas.openxmlformats.org/drawingml/2006/picture">
                   <pic:nvPicPr>
-                    <pic:cNvPr id="0" name="Picture 2" descr="/Users/eduardojunio/Desktop/menu.jpeg"/>
+                    <pic:cNvPr id="0" name="Picture 3" descr="../inst.jpeg"/>
                     <pic:cNvPicPr>
                       <a:picLocks noChangeAspect="1" noChangeArrowheads="1"/>
                     </pic:cNvPicPr>
@@ -1359,7 +1371,7 @@
                   <pic:spPr bwMode="auto">
                     <a:xfrm>
                       <a:off x="0" y="0"/>
-                      <a:ext cx="3302635" cy="3322320"/>
+                      <a:ext cx="3103880" cy="3303270"/>
                     </a:xfrm>
                     <a:prstGeom prst="rect">
                       <a:avLst/>
@@ -1384,47 +1396,22 @@
       <w:r>
         <w:rPr>
           <w:b/>
-        </w:rPr>
-        <w:t>6</w:t>
-      </w:r>
-      <w:r>
-        <w:rPr>
-          <w:b/>
-        </w:rPr>
-        <w:t>-Anexos</w:t>
-      </w:r>
-      <w:r>
-        <w:rPr>
-          <w:b/>
-        </w:rPr>
-        <w:t xml:space="preserve"> (telas do jogo)</w:t>
-      </w:r>
-    </w:p>
-    <w:p>
-      <w:pPr>
-        <w:tabs>
-          <w:tab w:val="left" w:pos="3148"/>
-        </w:tabs>
-        <w:jc w:val="both"/>
-      </w:pPr>
-      <w:r>
-        <w:rPr>
           <w:noProof/>
           <w:lang w:eastAsia="pt-BR"/>
         </w:rPr>
         <w:drawing>
-          <wp:anchor distT="0" distB="0" distL="114300" distR="114300" simplePos="0" relativeHeight="251662336" behindDoc="0" locked="0" layoutInCell="1" allowOverlap="1" wp14:anchorId="746D0B7B" wp14:editId="09AB65D4">
+          <wp:anchor distT="0" distB="0" distL="114300" distR="114300" simplePos="0" relativeHeight="251659264" behindDoc="0" locked="0" layoutInCell="1" allowOverlap="1" wp14:anchorId="3F70F17B" wp14:editId="6A3C5CE4">
             <wp:simplePos x="0" y="0"/>
             <wp:positionH relativeFrom="column">
-              <wp:posOffset>2854325</wp:posOffset>
+              <wp:posOffset>-571500</wp:posOffset>
             </wp:positionH>
             <wp:positionV relativeFrom="paragraph">
-              <wp:posOffset>3784600</wp:posOffset>
+              <wp:posOffset>172720</wp:posOffset>
             </wp:positionV>
-            <wp:extent cx="3315970" cy="3322320"/>
-            <wp:effectExtent l="0" t="0" r="11430" b="5080"/>
+            <wp:extent cx="3302635" cy="3322320"/>
+            <wp:effectExtent l="0" t="0" r="0" b="5080"/>
             <wp:wrapSquare wrapText="bothSides"/>
-            <wp:docPr id="5" name="Imagem 5" descr="/Users/eduardojunio/Desktop/instrucoes.jpeg"/>
+            <wp:docPr id="2" name="Imagem 2" descr="/Users/eduardojunio/Desktop/menu.jpeg"/>
             <wp:cNvGraphicFramePr>
               <a:graphicFrameLocks xmlns:a="http://schemas.openxmlformats.org/drawingml/2006/main" noChangeAspect="1"/>
             </wp:cNvGraphicFramePr>
@@ -1432,7 +1419,7 @@
               <a:graphicData uri="http://schemas.openxmlformats.org/drawingml/2006/picture">
                 <pic:pic xmlns:pic="http://schemas.openxmlformats.org/drawingml/2006/picture">
                   <pic:nvPicPr>
-                    <pic:cNvPr id="0" name="Picture 5" descr="/Users/eduardojunio/Desktop/instrucoes.jpeg"/>
+                    <pic:cNvPr id="0" name="Picture 2" descr="/Users/eduardojunio/Desktop/menu.jpeg"/>
                     <pic:cNvPicPr>
                       <a:picLocks noChangeAspect="1" noChangeArrowheads="1"/>
                     </pic:cNvPicPr>
@@ -1453,7 +1440,7 @@
                   <pic:spPr bwMode="auto">
                     <a:xfrm>
                       <a:off x="0" y="0"/>
-                      <a:ext cx="3315970" cy="3322320"/>
+                      <a:ext cx="3302635" cy="3322320"/>
                     </a:xfrm>
                     <a:prstGeom prst="rect">
                       <a:avLst/>
@@ -1633,7 +1620,7 @@
           <w:lang w:eastAsia="pt-BR"/>
         </w:rPr>
         <w:drawing>
-          <wp:anchor distT="0" distB="0" distL="114300" distR="114300" simplePos="0" relativeHeight="251664384" behindDoc="0" locked="0" layoutInCell="1" allowOverlap="1" wp14:anchorId="7A78B5E1" wp14:editId="2967BE78">
+          <wp:anchor distT="0" distB="0" distL="114300" distR="114300" simplePos="0" relativeHeight="251664384" behindDoc="0" locked="0" layoutInCell="1" allowOverlap="1" wp14:anchorId="7A78B5E1" wp14:editId="45E9727A">
             <wp:simplePos x="0" y="0"/>
             <wp:positionH relativeFrom="column">
               <wp:posOffset>2970530</wp:posOffset>
@@ -1701,7 +1688,7 @@
           <w:lang w:eastAsia="pt-BR"/>
         </w:rPr>
         <w:drawing>
-          <wp:anchor distT="0" distB="0" distL="114300" distR="114300" simplePos="0" relativeHeight="251663360" behindDoc="0" locked="0" layoutInCell="1" allowOverlap="1" wp14:anchorId="3A30B917" wp14:editId="044871F5">
+          <wp:anchor distT="0" distB="0" distL="114300" distR="114300" simplePos="0" relativeHeight="251663360" behindDoc="0" locked="0" layoutInCell="1" allowOverlap="1" wp14:anchorId="3A30B917" wp14:editId="6864C76A">
             <wp:simplePos x="0" y="0"/>
             <wp:positionH relativeFrom="column">
               <wp:posOffset>-687070</wp:posOffset>

</xml_diff>

<commit_message>
criação de mais threads para os efeitos sonoros e atualização do readme
</commit_message>
<xml_diff>
--- a/Readme.docx
+++ b/Readme.docx
@@ -138,28 +138,16 @@
           <w:sz w:val="96"/>
           <w:szCs w:val="96"/>
         </w:rPr>
-        <w:t xml:space="preserve">    </w:t>
-      </w:r>
-      <w:proofErr w:type="spellStart"/>
-      <w:proofErr w:type="gramStart"/>
+        <w:t xml:space="preserve">    SpaceS</w:t>
+      </w:r>
       <w:r>
         <w:rPr>
           <w:b/>
           <w:sz w:val="96"/>
           <w:szCs w:val="96"/>
         </w:rPr>
-        <w:t>Spaceship</w:t>
-      </w:r>
-      <w:proofErr w:type="spellEnd"/>
-      <w:r>
-        <w:rPr>
-          <w:b/>
-          <w:sz w:val="96"/>
-          <w:szCs w:val="96"/>
-        </w:rPr>
-        <w:t xml:space="preserve"> Game</w:t>
-      </w:r>
-      <w:proofErr w:type="gramEnd"/>
+        <w:t>hip Game</w:t>
+      </w:r>
     </w:p>
     <w:p>
       <w:pPr>
@@ -340,25 +328,7 @@
           <w:sz w:val="28"/>
           <w:szCs w:val="28"/>
         </w:rPr>
-        <w:t xml:space="preserve">Nome: Eduardo </w:t>
-      </w:r>
-      <w:proofErr w:type="spellStart"/>
-      <w:r>
-        <w:rPr>
-          <w:b/>
-          <w:sz w:val="28"/>
-          <w:szCs w:val="28"/>
-        </w:rPr>
-        <w:t>Júnio</w:t>
-      </w:r>
-      <w:proofErr w:type="spellEnd"/>
-      <w:r>
-        <w:rPr>
-          <w:b/>
-          <w:sz w:val="28"/>
-          <w:szCs w:val="28"/>
-        </w:rPr>
-        <w:t xml:space="preserve"> Veloso Rodrigues</w:t>
+        <w:t>Nome: Eduardo Júnio Veloso Rodrigues</w:t>
       </w:r>
     </w:p>
     <w:p>
@@ -496,18 +466,10 @@
         <w:t xml:space="preserve">erente ao salvamento do dados, </w:t>
       </w:r>
       <w:r>
-        <w:t xml:space="preserve">outra opção que dá início ao </w:t>
-      </w:r>
-      <w:proofErr w:type="gramStart"/>
-      <w:r>
-        <w:t>jogo</w:t>
-      </w:r>
-      <w:r>
-        <w:t xml:space="preserve"> ,</w:t>
-      </w:r>
-      <w:proofErr w:type="gramEnd"/>
-      <w:r>
-        <w:t xml:space="preserve"> </w:t>
+        <w:t>outra opção que dá início ao jogo</w:t>
+      </w:r>
+      <w:r>
+        <w:t xml:space="preserve"> , </w:t>
       </w:r>
       <w:r>
         <w:t>uma que seleciona o sistema operacional</w:t>
@@ -861,15 +823,7 @@
         <w:tab/>
       </w:r>
       <w:r>
-        <w:t xml:space="preserve">, ou </w:t>
-      </w:r>
-      <w:proofErr w:type="gramStart"/>
-      <w:r>
-        <w:t>seja ,</w:t>
-      </w:r>
-      <w:proofErr w:type="gramEnd"/>
-      <w:r>
-        <w:t xml:space="preserve"> cada nave que não é destruída decrementa uma unidade da v</w:t>
+        <w:t>, ou seja , cada nave que não é destruída decrementa uma unidade da v</w:t>
       </w:r>
       <w:r>
         <w:t>ida total disponível. Chegando a</w:t>
@@ -898,15 +852,7 @@
         <w:t>alienígena,</w:t>
       </w:r>
       <w:r>
-        <w:t xml:space="preserve"> a nave combatente (</w:t>
-      </w:r>
-      <w:proofErr w:type="spellStart"/>
-      <w:r>
-        <w:t>spaceship</w:t>
-      </w:r>
-      <w:proofErr w:type="spellEnd"/>
-      <w:r>
-        <w:t xml:space="preserve">) é </w:t>
+        <w:t xml:space="preserve"> a nave combatente (spaceship) é </w:t>
       </w:r>
       <w:r>
         <w:t>destruída,</w:t>
@@ -922,12 +868,8 @@
         </w:tabs>
         <w:jc w:val="both"/>
       </w:pPr>
-      <w:r>
-        <w:rPr>
-          <w:b/>
-        </w:rPr>
-        <w:t>4-Efeitos sonoros e visuais</w:t>
-      </w:r>
+      <w:bookmarkStart w:id="0" w:name="_GoBack"/>
+      <w:bookmarkEnd w:id="0"/>
     </w:p>
     <w:p>
       <w:pPr>
@@ -936,6 +878,12 @@
         </w:tabs>
         <w:jc w:val="both"/>
       </w:pPr>
+      <w:r>
+        <w:rPr>
+          <w:b/>
+        </w:rPr>
+        <w:t>4-Efeitos sonoros e visuais</w:t>
+      </w:r>
     </w:p>
     <w:p>
       <w:pPr>
@@ -944,21 +892,6 @@
         </w:tabs>
         <w:jc w:val="both"/>
       </w:pPr>
-      <w:r>
-        <w:t xml:space="preserve">Para cada acontecimento do </w:t>
-      </w:r>
-      <w:r>
-        <w:t>jogo,</w:t>
-      </w:r>
-      <w:r>
-        <w:t xml:space="preserve"> uma nova imagem e um efeito sonoro é </w:t>
-      </w:r>
-      <w:r>
-        <w:t>iniciado, os</w:t>
-      </w:r>
-      <w:r>
-        <w:t xml:space="preserve"> detalhes de cada tela estão anexados ao fim deste documento.</w:t>
-      </w:r>
     </w:p>
     <w:p>
       <w:pPr>
@@ -968,22 +901,19 @@
         <w:jc w:val="both"/>
       </w:pPr>
       <w:r>
-        <w:t xml:space="preserve">Os efeitos visuais e sonoros foram testados com sucesso no sistema operacional Mac Os, sistemas como Linux </w:t>
-      </w:r>
-      <w:r>
-        <w:t>e Windows podem rodar o jogo sem efeitos sonoros</w:t>
-      </w:r>
-      <w:r>
-        <w:t xml:space="preserve">, ainda </w:t>
-      </w:r>
-      <w:r>
-        <w:t>pode haver</w:t>
-      </w:r>
-      <w:r>
-        <w:t xml:space="preserve"> problemas de formatação das telas do jogo nesses sistemas</w:t>
-      </w:r>
-      <w:r>
-        <w:t>.</w:t>
+        <w:t xml:space="preserve">Para cada acontecimento do </w:t>
+      </w:r>
+      <w:r>
+        <w:t>jogo,</w:t>
+      </w:r>
+      <w:r>
+        <w:t xml:space="preserve"> uma nova imagem e um efeito sonoro é </w:t>
+      </w:r>
+      <w:r>
+        <w:t>iniciado, os</w:t>
+      </w:r>
+      <w:r>
+        <w:t xml:space="preserve"> detalhes de cada tela estão anexados ao fim deste documento.</w:t>
       </w:r>
     </w:p>
     <w:p>
@@ -994,28 +924,22 @@
         <w:jc w:val="both"/>
       </w:pPr>
       <w:r>
-        <w:t>Ao conquistar 50 pontos, a qu</w:t>
-      </w:r>
-      <w:r>
-        <w:t>antidade de alienígenas aumenta</w:t>
-      </w:r>
-      <w:r>
-        <w:t xml:space="preserve"> e um novo </w:t>
-      </w:r>
-      <w:r>
-        <w:rPr>
-          <w:i/>
-        </w:rPr>
-        <w:t>“background”</w:t>
-      </w:r>
-      <w:r>
-        <w:rPr>
-          <w:i/>
-        </w:rPr>
-        <w:t xml:space="preserve"> </w:t>
-      </w:r>
-      <w:r>
-        <w:t>é carregado. O mesmo acontece ao se conquistar 100 pontos.</w:t>
+        <w:t xml:space="preserve">Os efeitos visuais e sonoros foram testados com sucesso no sistema operacional Mac Os, sistemas como Linux </w:t>
+      </w:r>
+      <w:r>
+        <w:t>e Windows podem rodar o jogo sem efeitos sonoros</w:t>
+      </w:r>
+      <w:r>
+        <w:t xml:space="preserve">, ainda </w:t>
+      </w:r>
+      <w:r>
+        <w:t>pode haver</w:t>
+      </w:r>
+      <w:r>
+        <w:t xml:space="preserve"> problemas de formatação das telas do jogo nesses sistemas</w:t>
+      </w:r>
+      <w:r>
+        <w:t>.</w:t>
       </w:r>
     </w:p>
     <w:p>
@@ -1025,6 +949,30 @@
         </w:tabs>
         <w:jc w:val="both"/>
       </w:pPr>
+      <w:r>
+        <w:t>Ao conquistar 50 pontos, a qu</w:t>
+      </w:r>
+      <w:r>
+        <w:t>antidade de alienígenas aumenta</w:t>
+      </w:r>
+      <w:r>
+        <w:t xml:space="preserve"> e um novo </w:t>
+      </w:r>
+      <w:r>
+        <w:rPr>
+          <w:i/>
+        </w:rPr>
+        <w:t>“background”</w:t>
+      </w:r>
+      <w:r>
+        <w:rPr>
+          <w:i/>
+        </w:rPr>
+        <w:t xml:space="preserve"> </w:t>
+      </w:r>
+      <w:r>
+        <w:t>é carregado. O mesmo acontece ao se conquistar 100 pontos.</w:t>
+      </w:r>
     </w:p>
     <w:p>
       <w:pPr>
@@ -1032,29 +980,38 @@
           <w:tab w:val="left" w:pos="3148"/>
         </w:tabs>
         <w:jc w:val="both"/>
-        <w:rPr>
-          <w:b/>
-        </w:rPr>
-      </w:pPr>
-      <w:r>
-        <w:rPr>
-          <w:b/>
+      </w:pPr>
+    </w:p>
+    <w:p>
+      <w:pPr>
+        <w:tabs>
+          <w:tab w:val="left" w:pos="3148"/>
+        </w:tabs>
+        <w:jc w:val="both"/>
+        <w:rPr>
+          <w:b/>
+        </w:rPr>
+      </w:pPr>
+      <w:r>
+        <w:rPr>
           <w:noProof/>
+          <w:sz w:val="20"/>
+          <w:szCs w:val="20"/>
           <w:lang w:eastAsia="pt-BR"/>
         </w:rPr>
         <w:drawing>
-          <wp:anchor distT="0" distB="0" distL="114300" distR="114300" simplePos="0" relativeHeight="251673600" behindDoc="0" locked="0" layoutInCell="1" allowOverlap="1" wp14:anchorId="5BB572A5" wp14:editId="0CB2E6FF">
+          <wp:anchor distT="0" distB="0" distL="114300" distR="114300" simplePos="0" relativeHeight="251673600" behindDoc="0" locked="0" layoutInCell="1" allowOverlap="1" wp14:anchorId="6FAD3ED8" wp14:editId="5AECD395">
             <wp:simplePos x="0" y="0"/>
             <wp:positionH relativeFrom="column">
-              <wp:posOffset>-457835</wp:posOffset>
+              <wp:posOffset>-949960</wp:posOffset>
             </wp:positionH>
             <wp:positionV relativeFrom="paragraph">
-              <wp:posOffset>298450</wp:posOffset>
+              <wp:posOffset>300990</wp:posOffset>
             </wp:positionV>
-            <wp:extent cx="6400800" cy="4171950"/>
-            <wp:effectExtent l="0" t="0" r="0" b="0"/>
+            <wp:extent cx="7235825" cy="4340860"/>
+            <wp:effectExtent l="0" t="0" r="3175" b="2540"/>
             <wp:wrapSquare wrapText="bothSides"/>
-            <wp:docPr id="16" name="Imagem 16" descr="../nvdiagrama.jpeg"/>
+            <wp:docPr id="25" name="Imagem 25" descr="../Class%20Diagram0.jpg"/>
             <wp:cNvGraphicFramePr>
               <a:graphicFrameLocks xmlns:a="http://schemas.openxmlformats.org/drawingml/2006/main" noChangeAspect="1"/>
             </wp:cNvGraphicFramePr>
@@ -1062,7 +1019,7 @@
               <a:graphicData uri="http://schemas.openxmlformats.org/drawingml/2006/picture">
                 <pic:pic xmlns:pic="http://schemas.openxmlformats.org/drawingml/2006/picture">
                   <pic:nvPicPr>
-                    <pic:cNvPr id="0" name="Picture 4" descr="../nvdiagrama.jpeg"/>
+                    <pic:cNvPr id="0" name="Picture 61" descr="../Class%20Diagram0.jpg"/>
                     <pic:cNvPicPr>
                       <a:picLocks noChangeAspect="1" noChangeArrowheads="1"/>
                     </pic:cNvPicPr>
@@ -1083,7 +1040,7 @@
                   <pic:spPr bwMode="auto">
                     <a:xfrm>
                       <a:off x="0" y="0"/>
-                      <a:ext cx="6400800" cy="4171950"/>
+                      <a:ext cx="7235825" cy="4340860"/>
                     </a:xfrm>
                     <a:prstGeom prst="rect">
                       <a:avLst/>
@@ -1117,7 +1074,6 @@
         <w:tabs>
           <w:tab w:val="left" w:pos="3148"/>
         </w:tabs>
-        <w:jc w:val="both"/>
         <w:rPr>
           <w:b/>
         </w:rPr>
@@ -1140,6 +1096,48 @@
           <w:b/>
         </w:rPr>
       </w:pPr>
+    </w:p>
+    <w:p>
+      <w:pPr>
+        <w:widowControl w:val="0"/>
+        <w:autoSpaceDE w:val="0"/>
+        <w:autoSpaceDN w:val="0"/>
+        <w:adjustRightInd w:val="0"/>
+        <w:spacing w:after="240" w:line="360" w:lineRule="atLeast"/>
+        <w:rPr>
+          <w:rFonts w:ascii="Calibri" w:hAnsi="Calibri" w:cs="Times"/>
+          <w:color w:val="000000"/>
+        </w:rPr>
+      </w:pPr>
+      <w:r>
+        <w:rPr>
+          <w:rFonts w:ascii="Calibri" w:hAnsi="Calibri" w:cs="Times"/>
+          <w:b/>
+          <w:bCs/>
+          <w:color w:val="000000"/>
+        </w:rPr>
+        <w:t xml:space="preserve">6-Recomendações </w:t>
+      </w:r>
+    </w:p>
+    <w:p>
+      <w:pPr>
+        <w:widowControl w:val="0"/>
+        <w:autoSpaceDE w:val="0"/>
+        <w:autoSpaceDN w:val="0"/>
+        <w:adjustRightInd w:val="0"/>
+        <w:spacing w:after="240" w:line="360" w:lineRule="atLeast"/>
+        <w:rPr>
+          <w:rFonts w:ascii="Calibri" w:hAnsi="Calibri" w:cs="Times"/>
+          <w:color w:val="000000"/>
+        </w:rPr>
+      </w:pPr>
+      <w:r>
+        <w:rPr>
+          <w:rFonts w:ascii="Calibri" w:hAnsi="Calibri" w:cs="Times"/>
+          <w:color w:val="000000"/>
+        </w:rPr>
+        <w:t xml:space="preserve">Recomenda-se a utilização de uma interface de desenvolvimento (IDE) para a compilação e execução do jogo, de preferência utilize o NetBeans. </w:t>
+      </w:r>
     </w:p>
     <w:p>
       <w:pPr>
@@ -1300,7 +1298,7 @@
         <w:rPr>
           <w:b/>
         </w:rPr>
-        <w:t>6</w:t>
+        <w:t>7</w:t>
       </w:r>
       <w:r>
         <w:rPr>
@@ -1322,8 +1320,6 @@
         </w:tabs>
         <w:jc w:val="both"/>
       </w:pPr>
-      <w:bookmarkStart w:id="0" w:name="_GoBack"/>
-      <w:bookmarkEnd w:id="0"/>
       <w:r>
         <w:rPr>
           <w:b/>

</xml_diff>